<commit_message>
docs: Milestone 2 report V1 and EDA notebook
</commit_message>
<xml_diff>
--- a/reports/Milestone 2 MSD Group 3 V1.docx
+++ b/reports/Milestone 2 MSD Group 3 V1.docx
@@ -56,6 +56,11 @@
       </w:r>
     </w:p>
     <w:p>
+      <w:r>
+        <w:t xml:space="preserve">Our TF is Evan MacKay and we’ve been in touch via email. </w:t>
+      </w:r>
+    </w:p>
+    <w:p>
       <w:pPr>
         <w:pStyle w:val="Heading2"/>
         <w:rPr>
@@ -70,234 +75,1178 @@
       </w:r>
     </w:p>
     <w:p>
-      <w:pPr>
-        <w:rPr>
-          <w:i/>
-          <w:color w:val="FF0000"/>
-        </w:rPr>
-      </w:pPr>
-      <w:r>
-        <w:rPr>
-          <w:i/>
-          <w:color w:val="FF0000"/>
-        </w:rPr>
-        <w:t>Based on the project description, state a well-defined question that you’ll address in the project.</w:t>
+      <w:r>
+        <w:t>The project aim is to pr</w:t>
+      </w:r>
+      <w:r>
+        <w:t>edict the</w:t>
+      </w:r>
+      <w:r>
+        <w:t xml:space="preserve"> song hotness </w:t>
+      </w:r>
+      <w:r>
+        <w:t xml:space="preserve">- </w:t>
+      </w:r>
+      <w:r>
+        <w:t>or</w:t>
+      </w:r>
+      <w:r>
+        <w:t xml:space="preserve"> ‘song </w:t>
+      </w:r>
+      <w:proofErr w:type="spellStart"/>
+      <w:r>
+        <w:t>hot</w:t>
+      </w:r>
+      <w:r>
+        <w:t>tt</w:t>
+      </w:r>
+      <w:r>
+        <w:t>ness</w:t>
+      </w:r>
+      <w:r>
+        <w:t>s</w:t>
+      </w:r>
+      <w:proofErr w:type="spellEnd"/>
+      <w:r>
+        <w:t>’</w:t>
+      </w:r>
+      <w:r>
+        <w:t xml:space="preserve"> [sic]</w:t>
+      </w:r>
+      <w:r>
+        <w:t xml:space="preserve"> - </w:t>
+      </w:r>
+      <w:r>
+        <w:t xml:space="preserve">based </w:t>
+      </w:r>
+      <w:r>
+        <w:t xml:space="preserve">on </w:t>
+      </w:r>
+      <w:r>
+        <w:t xml:space="preserve">its features (tempo, </w:t>
+      </w:r>
+      <w:r>
+        <w:t>loudness</w:t>
+      </w:r>
+      <w:r>
+        <w:t xml:space="preserve">, segment data </w:t>
+      </w:r>
+      <w:r>
+        <w:t>etc)</w:t>
+      </w:r>
+      <w:r>
+        <w:t>,</w:t>
+      </w:r>
+      <w:r>
+        <w:t xml:space="preserve"> </w:t>
+      </w:r>
+      <w:r>
+        <w:t xml:space="preserve">and </w:t>
+      </w:r>
+      <w:r>
+        <w:t>metadata</w:t>
+      </w:r>
+      <w:r>
+        <w:t xml:space="preserve"> </w:t>
+      </w:r>
+      <w:r>
+        <w:t xml:space="preserve">(artist information, year of release </w:t>
+      </w:r>
+      <w:bookmarkStart w:id="1" w:name="_GoBack"/>
+      <w:r>
+        <w:t>etc</w:t>
+      </w:r>
+      <w:bookmarkEnd w:id="1"/>
+      <w:r>
+        <w:t>).</w:t>
+      </w:r>
+      <w:r>
+        <w:t xml:space="preserve"> </w:t>
+      </w:r>
+    </w:p>
+    <w:p>
+      <w:pPr>
+        <w:pStyle w:val="Heading2"/>
+        <w:rPr>
+          <w:color w:val="4F81BD" w:themeColor="accent1"/>
+        </w:rPr>
+      </w:pPr>
+      <w:r>
+        <w:rPr>
+          <w:color w:val="4F81BD" w:themeColor="accent1"/>
+        </w:rPr>
+        <w:t>Project background</w:t>
+      </w:r>
+      <w:r>
+        <w:rPr>
+          <w:color w:val="4F81BD" w:themeColor="accent1"/>
+        </w:rPr>
+        <w:t xml:space="preserve"> </w:t>
+      </w:r>
+      <w:r>
+        <w:rPr>
+          <w:color w:val="4F81BD" w:themeColor="accent1"/>
+        </w:rPr>
+        <w:t>and literature review</w:t>
+      </w:r>
+    </w:p>
+    <w:p>
+      <w:r>
+        <w:t>This project is based on the Million Song Dataset</w:t>
+      </w:r>
+      <w:r>
+        <w:t xml:space="preserve"> (MSD)</w:t>
+      </w:r>
+      <w:r>
+        <w:t xml:space="preserve"> provided by </w:t>
+      </w:r>
+      <w:proofErr w:type="spellStart"/>
+      <w:r>
+        <w:t>labROSA</w:t>
+      </w:r>
+      <w:proofErr w:type="spellEnd"/>
+      <w:r>
+        <w:t xml:space="preserve"> at Columbia University. </w:t>
       </w:r>
     </w:p>
     <w:p/>
     <w:p>
       <w:r>
-        <w:t xml:space="preserve">Predict the ‘song hotness’ </w:t>
-      </w:r>
-      <w:r>
-        <w:t xml:space="preserve">– or </w:t>
-      </w:r>
-      <w:r>
-        <w:t xml:space="preserve">the </w:t>
-      </w:r>
-      <w:r>
-        <w:t xml:space="preserve">popularity of a song - </w:t>
-      </w:r>
-      <w:r>
-        <w:t xml:space="preserve">based </w:t>
-      </w:r>
-      <w:r>
-        <w:t xml:space="preserve">on </w:t>
-      </w:r>
-      <w:r>
-        <w:t>its features (tempo, danceability etc) and metadata</w:t>
-      </w:r>
-      <w:r>
+        <w:t xml:space="preserve">The majority of record company profits are made from smash hits, and a great deal of money and effort is spent on seeking out the next success. Thus, predicting song hotness would be a useful way to test new songs and predict their commercial potential.  </w:t>
+      </w:r>
+      <w:r>
+        <w:t>T</w:t>
+      </w:r>
+      <w:r>
+        <w:t>o our knowledge, t</w:t>
+      </w:r>
+      <w:r>
+        <w:t>his aspect has not been extensively explored</w:t>
+      </w:r>
+      <w:r>
+        <w:t xml:space="preserve"> in the literature</w:t>
+      </w:r>
+      <w:r>
+        <w:t xml:space="preserve">– previous analysis </w:t>
+      </w:r>
+      <w:r>
+        <w:t xml:space="preserve">using the MSD </w:t>
+      </w:r>
+      <w:r>
+        <w:t>has concentrated on predicting year, genre and providing recommendations to users.</w:t>
+      </w:r>
+    </w:p>
+    <w:p/>
+    <w:p>
+      <w:r>
+        <w:t>Previous attempt</w:t>
+      </w:r>
+      <w:r>
+        <w:t>s</w:t>
+      </w:r>
+      <w:r>
+        <w:t xml:space="preserve"> to predict hit songs have had mixed success, possibly due to the unpredictability of cultural markets</w:t>
+      </w:r>
+      <w:r>
+        <w:rPr>
+          <w:rStyle w:val="FootnoteReference"/>
+        </w:rPr>
+        <w:footnoteReference w:id="1"/>
+      </w:r>
+      <w:r>
+        <w:t xml:space="preserve">. Although there are industry rules of thumb on how to write hit songs, there is comparatively little in the machine learning space to automatically detect hits. </w:t>
+      </w:r>
+      <w:r>
+        <w:t>Early attempts used acoustic and lyric-based features to build support vector machines have not resulted in reproduceable successful models, which is explained by the fact that these features are not informative enough</w:t>
+      </w:r>
+      <w:r>
+        <w:rPr>
+          <w:rStyle w:val="FootnoteReference"/>
+        </w:rPr>
+        <w:footnoteReference w:id="2"/>
+      </w:r>
+      <w:r>
+        <w:t xml:space="preserve">. </w:t>
+      </w:r>
+    </w:p>
+    <w:p/>
+    <w:p>
+      <w:r>
+        <w:t xml:space="preserve">More advanced features </w:t>
+      </w:r>
+      <w:r>
+        <w:t xml:space="preserve">that have been </w:t>
+      </w:r>
+      <w:r>
+        <w:t xml:space="preserve">extracted in the MSD may provide a better basis for </w:t>
+      </w:r>
+      <w:r>
+        <w:t>song hotness</w:t>
+      </w:r>
+      <w:r>
+        <w:t xml:space="preserve"> prediction</w:t>
+      </w:r>
+      <w:r>
+        <w:t xml:space="preserve"> and have been used in a small number of studies to predict song popularity</w:t>
+      </w:r>
+      <w:r>
+        <w:t xml:space="preserve">. </w:t>
+      </w:r>
+      <w:r>
+        <w:t>One of the most relevant is Pham et al</w:t>
+      </w:r>
+      <w:r>
+        <w:rPr>
+          <w:rStyle w:val="FootnoteReference"/>
+        </w:rPr>
+        <w:footnoteReference w:id="3"/>
+      </w:r>
+      <w:r>
+        <w:t xml:space="preserve">, which used </w:t>
+      </w:r>
+      <w:r>
+        <w:t>song characteristics consisting of both acoustic features and metadata</w:t>
+      </w:r>
+      <w:r>
+        <w:t xml:space="preserve"> from MSD. The authors applied </w:t>
+      </w:r>
+      <w:r>
+        <w:t>a number of machine learning algorithms (SVMs, neural networks, logistic regression, Gaussian discriminant analysis, and linear regression) to</w:t>
+      </w:r>
+      <w:r>
+        <w:t xml:space="preserve"> predict whether a song is popular or not. When designed as a classification task, the best models achieved around 80% test set accuracy compared to a 75% baseline (labelling only the top 25% of songs as being popular). The best regression model achieved average error of 0.134 compared to a baseline of 0.159.  </w:t>
+      </w:r>
+    </w:p>
+    <w:p/>
+    <w:p>
+      <w:pPr>
+        <w:pStyle w:val="Heading2"/>
+        <w:rPr>
+          <w:color w:val="4F81BD" w:themeColor="accent1"/>
+        </w:rPr>
+      </w:pPr>
+      <w:r>
+        <w:rPr>
+          <w:color w:val="4F81BD" w:themeColor="accent1"/>
+        </w:rPr>
+        <w:t>Preliminary EDA</w:t>
+      </w:r>
+    </w:p>
+    <w:p>
+      <w:pPr>
+        <w:pStyle w:val="NormalWeb"/>
+        <w:shd w:val="clear" w:color="auto" w:fill="FFFFFF"/>
+        <w:rPr>
+          <w:rFonts w:ascii="ArialMT" w:hAnsi="ArialMT"/>
+          <w:sz w:val="22"/>
+          <w:szCs w:val="22"/>
+        </w:rPr>
+      </w:pPr>
+      <w:r>
+        <w:rPr>
+          <w:rFonts w:ascii="ArialMT" w:hAnsi="ArialMT"/>
+          <w:sz w:val="22"/>
+          <w:szCs w:val="22"/>
+        </w:rPr>
+        <w:t xml:space="preserve">The full dataset of a million songs </w:t>
+      </w:r>
+      <w:r>
+        <w:rPr>
+          <w:rFonts w:ascii="ArialMT" w:hAnsi="ArialMT"/>
+          <w:sz w:val="22"/>
+          <w:szCs w:val="22"/>
+        </w:rPr>
+        <w:t>is around 270</w:t>
+      </w:r>
+      <w:r>
+        <w:rPr>
+          <w:rFonts w:ascii="ArialMT" w:hAnsi="ArialMT"/>
+          <w:sz w:val="22"/>
+          <w:szCs w:val="22"/>
+        </w:rPr>
+        <w:t xml:space="preserve"> GB. There is also a subset of 10,000 songs </w:t>
+      </w:r>
+      <w:r>
+        <w:rPr>
+          <w:rFonts w:ascii="ArialMT" w:hAnsi="ArialMT"/>
+          <w:sz w:val="22"/>
+          <w:szCs w:val="22"/>
+        </w:rPr>
+        <w:t>(</w:t>
+      </w:r>
+      <w:r>
+        <w:rPr>
+          <w:rFonts w:ascii="ArialMT" w:hAnsi="ArialMT"/>
+          <w:sz w:val="22"/>
+          <w:szCs w:val="22"/>
+        </w:rPr>
+        <w:t>around 2.5 GB</w:t>
+      </w:r>
+      <w:r>
+        <w:rPr>
+          <w:rFonts w:ascii="ArialMT" w:hAnsi="ArialMT"/>
+          <w:sz w:val="22"/>
+          <w:szCs w:val="22"/>
+        </w:rPr>
+        <w:t>)</w:t>
+      </w:r>
+      <w:r>
+        <w:rPr>
+          <w:rFonts w:ascii="ArialMT" w:hAnsi="ArialMT"/>
+          <w:sz w:val="22"/>
+          <w:szCs w:val="22"/>
+        </w:rPr>
         <w:t xml:space="preserve"> </w:t>
       </w:r>
       <w:r>
-        <w:t>(artist information, year of release etc).</w:t>
-      </w:r>
-    </w:p>
-    <w:p>
-      <w:pPr>
-        <w:pStyle w:val="Heading2"/>
-        <w:rPr>
-          <w:color w:val="4F81BD" w:themeColor="accent1"/>
-        </w:rPr>
-      </w:pPr>
-      <w:r>
-        <w:rPr>
-          <w:color w:val="4F81BD" w:themeColor="accent1"/>
-        </w:rPr>
-        <w:t>Project background</w:t>
-      </w:r>
-      <w:r>
-        <w:rPr>
-          <w:color w:val="4F81BD" w:themeColor="accent1"/>
+        <w:rPr>
+          <w:rFonts w:ascii="ArialMT" w:hAnsi="ArialMT"/>
+          <w:sz w:val="22"/>
+          <w:szCs w:val="22"/>
+        </w:rPr>
+        <w:t xml:space="preserve">that we will use for the purposes of </w:t>
+      </w:r>
+      <w:r>
+        <w:rPr>
+          <w:rFonts w:ascii="ArialMT" w:hAnsi="ArialMT"/>
+          <w:sz w:val="22"/>
+          <w:szCs w:val="22"/>
+        </w:rPr>
+        <w:t>developing the prediction approach, as indicated in the project guidelines</w:t>
+      </w:r>
+      <w:r>
+        <w:rPr>
+          <w:rFonts w:ascii="ArialMT" w:hAnsi="ArialMT"/>
+          <w:sz w:val="22"/>
+          <w:szCs w:val="22"/>
+        </w:rPr>
+        <w:t xml:space="preserve">. </w:t>
+      </w:r>
+      <w:r>
+        <w:rPr>
+          <w:rFonts w:ascii="ArialMT" w:hAnsi="ArialMT"/>
+          <w:sz w:val="22"/>
+          <w:szCs w:val="22"/>
+        </w:rPr>
+        <w:t xml:space="preserve">Both datasets are provided as compressed HDF5 files. </w:t>
+      </w:r>
+    </w:p>
+    <w:p>
+      <w:r>
+        <w:rPr>
+          <w:rFonts w:ascii="ArialMT" w:hAnsi="ArialMT"/>
+        </w:rPr>
+        <w:t>In the main dataset are audio analysis features for each track</w:t>
+      </w:r>
+      <w:r>
+        <w:rPr>
+          <w:rFonts w:ascii="ArialMT" w:hAnsi="ArialMT"/>
+        </w:rPr>
+        <w:t xml:space="preserve">, including the target variable of song hotness. </w:t>
+      </w:r>
+      <w:r>
+        <w:t>This has values ranging</w:t>
+      </w:r>
+      <w:r>
+        <w:t xml:space="preserve"> from 0-1, and indicates the popularity of a song. It is assigned algorithmically based on various metrics, including news</w:t>
+      </w:r>
+      <w:r>
+        <w:t>/blog</w:t>
+      </w:r>
+      <w:r>
+        <w:t xml:space="preserve"> mentions, play counts, music reviews, radio airtime and Billboard rankings. </w:t>
+      </w:r>
+    </w:p>
+    <w:p>
+      <w:pPr>
+        <w:pStyle w:val="NormalWeb"/>
+        <w:shd w:val="clear" w:color="auto" w:fill="FFFFFF"/>
+        <w:rPr>
+          <w:rFonts w:ascii="ArialMT" w:hAnsi="ArialMT"/>
+          <w:sz w:val="22"/>
+          <w:szCs w:val="22"/>
+        </w:rPr>
+      </w:pPr>
+      <w:r>
+        <w:rPr>
+          <w:rFonts w:ascii="ArialMT" w:hAnsi="ArialMT"/>
+          <w:sz w:val="22"/>
+          <w:szCs w:val="22"/>
+        </w:rPr>
+        <w:t>There are also an additional 53 variables that include</w:t>
+      </w:r>
+      <w:r>
+        <w:rPr>
+          <w:rFonts w:ascii="ArialMT" w:hAnsi="ArialMT"/>
+          <w:sz w:val="22"/>
+          <w:szCs w:val="22"/>
+        </w:rPr>
+        <w:t>:</w:t>
+      </w:r>
+    </w:p>
+    <w:p>
+      <w:pPr>
+        <w:pStyle w:val="ListParagraph"/>
+        <w:numPr>
+          <w:ilvl w:val="0"/>
+          <w:numId w:val="5"/>
+        </w:numPr>
+        <w:rPr>
+          <w:rFonts w:ascii="ArialMT" w:eastAsia="Times New Roman" w:hAnsi="ArialMT" w:cs="Times New Roman"/>
+        </w:rPr>
+      </w:pPr>
+      <w:r>
+        <w:rPr>
+          <w:rFonts w:ascii="ArialMT" w:hAnsi="ArialMT"/>
+        </w:rPr>
+        <w:t>S</w:t>
+      </w:r>
+      <w:r>
+        <w:rPr>
+          <w:rFonts w:ascii="ArialMT" w:hAnsi="ArialMT"/>
+        </w:rPr>
+        <w:t>everal</w:t>
+      </w:r>
+      <w:r>
+        <w:rPr>
+          <w:rFonts w:ascii="ArialMT" w:hAnsi="ArialMT"/>
         </w:rPr>
         <w:t xml:space="preserve"> </w:t>
       </w:r>
-    </w:p>
-    <w:p>
-      <w:r>
-        <w:t xml:space="preserve">This project is based on the Million Song Dataset provided by </w:t>
+      <w:r>
+        <w:rPr>
+          <w:rFonts w:ascii="ArialMT" w:hAnsi="ArialMT"/>
+          <w:b/>
+        </w:rPr>
+        <w:t>artist and track IDs</w:t>
+      </w:r>
+      <w:r>
+        <w:rPr>
+          <w:rFonts w:ascii="ArialMT" w:hAnsi="ArialMT"/>
+        </w:rPr>
+        <w:t xml:space="preserve"> that can be used for linking with other datasets: </w:t>
+      </w:r>
+      <w:r>
+        <w:rPr>
+          <w:rFonts w:ascii="ArialMT" w:eastAsia="Times New Roman" w:hAnsi="ArialMT" w:cs="Times New Roman"/>
+        </w:rPr>
+        <w:t>The Echo Nest</w:t>
+      </w:r>
+      <w:r>
+        <w:rPr>
+          <w:rStyle w:val="FootnoteReference"/>
+          <w:rFonts w:ascii="ArialMT" w:eastAsia="Times New Roman" w:hAnsi="ArialMT" w:cs="Times New Roman"/>
+        </w:rPr>
+        <w:footnoteReference w:id="4"/>
+      </w:r>
+      <w:r>
+        <w:rPr>
+          <w:rFonts w:ascii="ArialMT" w:eastAsia="Times New Roman" w:hAnsi="ArialMT" w:cs="Times New Roman"/>
+        </w:rPr>
+        <w:t xml:space="preserve"> </w:t>
+      </w:r>
+      <w:r>
+        <w:rPr>
+          <w:rFonts w:ascii="ArialMT" w:eastAsia="Times New Roman" w:hAnsi="ArialMT" w:cs="Times New Roman"/>
+        </w:rPr>
+        <w:t>ID</w:t>
+      </w:r>
+      <w:r>
+        <w:rPr>
+          <w:rFonts w:ascii="ArialMT" w:eastAsia="Times New Roman" w:hAnsi="ArialMT" w:cs="Times New Roman"/>
+        </w:rPr>
+        <w:t>,</w:t>
+      </w:r>
+      <w:r>
+        <w:rPr>
+          <w:rFonts w:ascii="ArialMT" w:eastAsia="Times New Roman" w:hAnsi="ArialMT" w:cs="Times New Roman"/>
+        </w:rPr>
+        <w:t xml:space="preserve"> </w:t>
+      </w:r>
+      <w:r>
+        <w:rPr>
+          <w:rFonts w:ascii="ArialMT" w:eastAsia="Times New Roman" w:hAnsi="ArialMT" w:cs="Times New Roman"/>
+        </w:rPr>
+        <w:t>M</w:t>
+      </w:r>
+      <w:r>
+        <w:rPr>
+          <w:rFonts w:ascii="ArialMT" w:eastAsia="Times New Roman" w:hAnsi="ArialMT" w:cs="Times New Roman"/>
+        </w:rPr>
+        <w:t>usic</w:t>
+      </w:r>
+      <w:r>
+        <w:rPr>
+          <w:rFonts w:ascii="ArialMT" w:eastAsia="Times New Roman" w:hAnsi="ArialMT" w:cs="Times New Roman"/>
+        </w:rPr>
+        <w:t xml:space="preserve"> </w:t>
       </w:r>
       <w:proofErr w:type="spellStart"/>
       <w:r>
-        <w:t>labROSA</w:t>
+        <w:rPr>
+          <w:rFonts w:ascii="ArialMT" w:eastAsia="Times New Roman" w:hAnsi="ArialMT" w:cs="Times New Roman"/>
+        </w:rPr>
+        <w:t>B</w:t>
+      </w:r>
+      <w:r>
+        <w:rPr>
+          <w:rFonts w:ascii="ArialMT" w:eastAsia="Times New Roman" w:hAnsi="ArialMT" w:cs="Times New Roman"/>
+        </w:rPr>
+        <w:t>rainz</w:t>
       </w:r>
       <w:proofErr w:type="spellEnd"/>
       <w:r>
-        <w:t xml:space="preserve"> at Columbia University. </w:t>
-      </w:r>
-    </w:p>
-    <w:p/>
-    <w:p>
-      <w:r>
-        <w:t xml:space="preserve">The majority of record company profits are made from smash hits, and a great deal of money and effort is spent on seeking out the next success. Thus, predicting song hotness would be a useful way to test new songs and predict their commercial potential.  </w:t>
-      </w:r>
-    </w:p>
-    <w:p/>
-    <w:p>
-      <w:r>
-        <w:t xml:space="preserve">This project will explore the theory that there are certain features shared by popular songs that can make them appealing to a large number of people.  </w:t>
-      </w:r>
-    </w:p>
-    <w:p/>
-    <w:p>
-      <w:r>
-        <w:t xml:space="preserve">The ‘song hotness’ is one of the features available in the Million Song Dataset, ranging from 0-1, and indicates the popularity of a song. </w:t>
-      </w:r>
-      <w:r>
-        <w:t xml:space="preserve">It is assigned algorithmically based on various metrics, including news mentions, play counts, music reviews, radio airtime and Billboard rankings. </w:t>
-      </w:r>
-    </w:p>
-    <w:p/>
-    <w:p>
-      <w:pPr>
-        <w:pStyle w:val="Heading2"/>
-        <w:rPr>
-          <w:color w:val="4F81BD" w:themeColor="accent1"/>
-        </w:rPr>
-      </w:pPr>
-      <w:r>
-        <w:rPr>
-          <w:color w:val="4F81BD" w:themeColor="accent1"/>
-        </w:rPr>
-        <w:t>Literature review</w:t>
-      </w:r>
-    </w:p>
-    <w:p>
-      <w:pPr>
+        <w:rPr>
+          <w:rFonts w:ascii="ArialMT" w:eastAsia="Times New Roman" w:hAnsi="ArialMT" w:cs="Times New Roman"/>
+        </w:rPr>
+        <w:t>,</w:t>
+      </w:r>
+      <w:r>
+        <w:rPr>
+          <w:rFonts w:ascii="ArialMT" w:eastAsia="Times New Roman" w:hAnsi="ArialMT" w:cs="Times New Roman"/>
+        </w:rPr>
+        <w:t xml:space="preserve"> 7digital</w:t>
+      </w:r>
+      <w:r>
+        <w:rPr>
+          <w:rFonts w:ascii="ArialMT" w:eastAsia="Times New Roman" w:hAnsi="ArialMT" w:cs="Times New Roman"/>
+        </w:rPr>
+        <w:t xml:space="preserve"> and </w:t>
+      </w:r>
+      <w:r>
+        <w:rPr>
+          <w:rFonts w:ascii="ArialMT" w:eastAsia="Times New Roman" w:hAnsi="ArialMT" w:cs="Times New Roman"/>
+        </w:rPr>
+        <w:t>playme.com</w:t>
+      </w:r>
+      <w:r>
+        <w:rPr>
+          <w:rFonts w:ascii="ArialMT" w:eastAsia="Times New Roman" w:hAnsi="ArialMT" w:cs="Times New Roman"/>
+        </w:rPr>
+        <w:t xml:space="preserve">. </w:t>
+      </w:r>
+    </w:p>
+    <w:p>
+      <w:pPr>
+        <w:pStyle w:val="NormalWeb"/>
+        <w:numPr>
+          <w:ilvl w:val="0"/>
+          <w:numId w:val="5"/>
+        </w:numPr>
+        <w:shd w:val="clear" w:color="auto" w:fill="FFFFFF"/>
+        <w:rPr>
+          <w:rFonts w:ascii="ArialMT" w:hAnsi="ArialMT"/>
+          <w:sz w:val="22"/>
+          <w:szCs w:val="22"/>
+        </w:rPr>
+      </w:pPr>
+      <w:r>
+        <w:rPr>
+          <w:rFonts w:ascii="ArialMT" w:hAnsi="ArialMT"/>
+          <w:b/>
+          <w:sz w:val="22"/>
+          <w:szCs w:val="22"/>
+        </w:rPr>
+        <w:t>Echo</w:t>
+      </w:r>
+      <w:r>
+        <w:rPr>
+          <w:rFonts w:ascii="ArialMT" w:hAnsi="ArialMT"/>
+          <w:b/>
+          <w:sz w:val="22"/>
+          <w:szCs w:val="22"/>
+        </w:rPr>
+        <w:t xml:space="preserve"> </w:t>
+      </w:r>
+      <w:r>
+        <w:rPr>
+          <w:rFonts w:ascii="ArialMT" w:hAnsi="ArialMT"/>
+          <w:b/>
+          <w:sz w:val="22"/>
+          <w:szCs w:val="22"/>
+        </w:rPr>
+        <w:t>Nest</w:t>
+      </w:r>
+      <w:r>
+        <w:rPr>
+          <w:rFonts w:ascii="ArialMT" w:hAnsi="ArialMT"/>
+          <w:b/>
+          <w:sz w:val="22"/>
+          <w:szCs w:val="22"/>
+        </w:rPr>
+        <w:t xml:space="preserve"> tags</w:t>
+      </w:r>
+      <w:r>
+        <w:rPr>
+          <w:rFonts w:ascii="ArialMT" w:hAnsi="ArialMT"/>
+          <w:sz w:val="22"/>
+          <w:szCs w:val="22"/>
+        </w:rPr>
+        <w:t>, which</w:t>
+      </w:r>
+      <w:r>
+        <w:rPr>
+          <w:rFonts w:ascii="ArialMT" w:hAnsi="ArialMT"/>
+          <w:sz w:val="22"/>
+          <w:szCs w:val="22"/>
+        </w:rPr>
+        <w:t xml:space="preserve"> include 'artist</w:t>
+      </w:r>
+      <w:r>
+        <w:rPr>
+          <w:rFonts w:ascii="ArialMT" w:hAnsi="ArialMT"/>
+          <w:sz w:val="22"/>
+          <w:szCs w:val="22"/>
+        </w:rPr>
+        <w:t xml:space="preserve"> </w:t>
+      </w:r>
+      <w:r>
+        <w:rPr>
+          <w:rFonts w:ascii="ArialMT" w:hAnsi="ArialMT"/>
+          <w:sz w:val="22"/>
+          <w:szCs w:val="22"/>
+        </w:rPr>
+        <w:t>terms</w:t>
+      </w:r>
+      <w:r>
+        <w:rPr>
+          <w:rFonts w:ascii="ArialMT" w:hAnsi="ArialMT"/>
+          <w:sz w:val="22"/>
+          <w:szCs w:val="22"/>
+        </w:rPr>
+        <w:t>'</w:t>
+      </w:r>
+      <w:r>
+        <w:rPr>
+          <w:rFonts w:ascii="ArialMT" w:hAnsi="ArialMT"/>
+          <w:sz w:val="22"/>
+          <w:szCs w:val="22"/>
+        </w:rPr>
+        <w:t>, ‘simi</w:t>
+      </w:r>
+      <w:r>
+        <w:rPr>
+          <w:rFonts w:ascii="ArialMT" w:hAnsi="ArialMT"/>
+          <w:sz w:val="22"/>
+          <w:szCs w:val="22"/>
+        </w:rPr>
+        <w:t>l</w:t>
+      </w:r>
+      <w:r>
+        <w:rPr>
+          <w:rFonts w:ascii="ArialMT" w:hAnsi="ArialMT"/>
+          <w:sz w:val="22"/>
+          <w:szCs w:val="22"/>
+        </w:rPr>
+        <w:t xml:space="preserve">ar artists’. </w:t>
+      </w:r>
+    </w:p>
+    <w:p>
+      <w:pPr>
+        <w:pStyle w:val="NormalWeb"/>
+        <w:numPr>
+          <w:ilvl w:val="0"/>
+          <w:numId w:val="5"/>
+        </w:numPr>
+        <w:shd w:val="clear" w:color="auto" w:fill="FFFFFF"/>
+        <w:rPr>
+          <w:rFonts w:ascii="ArialMT" w:hAnsi="ArialMT"/>
+          <w:sz w:val="22"/>
+          <w:szCs w:val="22"/>
+        </w:rPr>
+      </w:pPr>
+      <w:r>
+        <w:rPr>
+          <w:rFonts w:ascii="ArialMT" w:hAnsi="ArialMT"/>
+          <w:b/>
+          <w:sz w:val="22"/>
+          <w:szCs w:val="22"/>
+        </w:rPr>
+        <w:t xml:space="preserve">Music </w:t>
+      </w:r>
+      <w:proofErr w:type="spellStart"/>
+      <w:r>
+        <w:rPr>
+          <w:rFonts w:ascii="ArialMT" w:hAnsi="ArialMT"/>
+          <w:b/>
+          <w:sz w:val="22"/>
+          <w:szCs w:val="22"/>
+        </w:rPr>
+        <w:t>Brainz</w:t>
+      </w:r>
+      <w:proofErr w:type="spellEnd"/>
+      <w:r>
+        <w:rPr>
+          <w:rFonts w:ascii="ArialMT" w:hAnsi="ArialMT"/>
+          <w:b/>
+          <w:sz w:val="22"/>
+          <w:szCs w:val="22"/>
+        </w:rPr>
+        <w:t xml:space="preserve"> tags</w:t>
+      </w:r>
+      <w:r>
+        <w:rPr>
+          <w:rFonts w:ascii="ArialMT" w:hAnsi="ArialMT"/>
+          <w:sz w:val="22"/>
+          <w:szCs w:val="22"/>
+        </w:rPr>
+        <w:t xml:space="preserve"> include the fields </w:t>
+      </w:r>
+      <w:r>
+        <w:rPr>
+          <w:rFonts w:ascii="ArialMT" w:hAnsi="ArialMT"/>
+          <w:sz w:val="22"/>
+          <w:szCs w:val="22"/>
+        </w:rPr>
+        <w:t>'year', 'artist</w:t>
+      </w:r>
+      <w:r>
+        <w:rPr>
+          <w:rFonts w:ascii="ArialMT" w:hAnsi="ArialMT"/>
+          <w:sz w:val="22"/>
+          <w:szCs w:val="22"/>
+        </w:rPr>
+        <w:t xml:space="preserve"> </w:t>
+      </w:r>
+      <w:proofErr w:type="spellStart"/>
+      <w:r>
+        <w:rPr>
+          <w:rFonts w:ascii="ArialMT" w:hAnsi="ArialMT"/>
+          <w:sz w:val="22"/>
+          <w:szCs w:val="22"/>
+        </w:rPr>
+        <w:t>mbtags</w:t>
+      </w:r>
+      <w:proofErr w:type="spellEnd"/>
+      <w:r>
+        <w:rPr>
+          <w:rFonts w:ascii="ArialMT" w:hAnsi="ArialMT"/>
+          <w:sz w:val="22"/>
+          <w:szCs w:val="22"/>
+        </w:rPr>
+        <w:t>' and 'artist</w:t>
+      </w:r>
+      <w:r>
+        <w:rPr>
+          <w:rFonts w:ascii="ArialMT" w:hAnsi="ArialMT"/>
+          <w:sz w:val="22"/>
+          <w:szCs w:val="22"/>
+        </w:rPr>
+        <w:t xml:space="preserve"> </w:t>
+      </w:r>
+      <w:proofErr w:type="spellStart"/>
+      <w:r>
+        <w:rPr>
+          <w:rFonts w:ascii="ArialMT" w:hAnsi="ArialMT"/>
+          <w:sz w:val="22"/>
+          <w:szCs w:val="22"/>
+        </w:rPr>
+        <w:t>mbtags</w:t>
+      </w:r>
+      <w:proofErr w:type="spellEnd"/>
+      <w:r>
+        <w:rPr>
+          <w:rFonts w:ascii="ArialMT" w:hAnsi="ArialMT"/>
+          <w:sz w:val="22"/>
+          <w:szCs w:val="22"/>
+        </w:rPr>
+        <w:t xml:space="preserve"> </w:t>
+      </w:r>
+      <w:r>
+        <w:rPr>
+          <w:rFonts w:ascii="ArialMT" w:hAnsi="ArialMT"/>
+          <w:sz w:val="22"/>
+          <w:szCs w:val="22"/>
+        </w:rPr>
+        <w:t>count'</w:t>
+      </w:r>
+      <w:r>
+        <w:rPr>
+          <w:rFonts w:ascii="ArialMT" w:hAnsi="ArialMT"/>
+          <w:sz w:val="22"/>
+          <w:szCs w:val="22"/>
+        </w:rPr>
+        <w:t xml:space="preserve">. These tags are applied by humans and there are fewer of them compared to the Echo Nest ones, but where they do exist they tend to be cleaner. </w:t>
+      </w:r>
+    </w:p>
+    <w:p>
+      <w:pPr>
+        <w:pStyle w:val="NormalWeb"/>
+        <w:numPr>
+          <w:ilvl w:val="0"/>
+          <w:numId w:val="5"/>
+        </w:numPr>
+        <w:shd w:val="clear" w:color="auto" w:fill="FFFFFF"/>
+        <w:rPr>
+          <w:rFonts w:ascii="ArialMT" w:hAnsi="ArialMT"/>
+          <w:b/>
+          <w:sz w:val="22"/>
+          <w:szCs w:val="22"/>
+        </w:rPr>
+      </w:pPr>
+      <w:r>
+        <w:rPr>
+          <w:rFonts w:ascii="ArialMT" w:hAnsi="ArialMT"/>
+          <w:b/>
+          <w:sz w:val="22"/>
+          <w:szCs w:val="22"/>
+        </w:rPr>
+        <w:t>Artist data</w:t>
+      </w:r>
+      <w:r>
+        <w:rPr>
+          <w:rFonts w:ascii="ArialMT" w:hAnsi="ArialMT"/>
+          <w:b/>
+          <w:sz w:val="22"/>
+          <w:szCs w:val="22"/>
+        </w:rPr>
+        <w:t xml:space="preserve">, </w:t>
+      </w:r>
+      <w:r>
+        <w:rPr>
+          <w:rFonts w:ascii="ArialMT" w:hAnsi="ArialMT"/>
+          <w:sz w:val="22"/>
+          <w:szCs w:val="22"/>
+        </w:rPr>
+        <w:t>such as location, ‘</w:t>
+      </w:r>
+      <w:proofErr w:type="spellStart"/>
+      <w:r>
+        <w:rPr>
+          <w:rFonts w:ascii="ArialMT" w:hAnsi="ArialMT"/>
+          <w:sz w:val="22"/>
+          <w:szCs w:val="22"/>
+        </w:rPr>
+        <w:t>hotttnesss</w:t>
+      </w:r>
+      <w:proofErr w:type="spellEnd"/>
+      <w:r>
+        <w:rPr>
+          <w:rFonts w:ascii="ArialMT" w:hAnsi="ArialMT"/>
+          <w:sz w:val="22"/>
+          <w:szCs w:val="22"/>
+        </w:rPr>
+        <w:t>’ and familiarity</w:t>
+      </w:r>
+    </w:p>
+    <w:p>
+      <w:pPr>
+        <w:pStyle w:val="NormalWeb"/>
+        <w:numPr>
+          <w:ilvl w:val="0"/>
+          <w:numId w:val="5"/>
+        </w:numPr>
+        <w:shd w:val="clear" w:color="auto" w:fill="FFFFFF"/>
+        <w:rPr>
+          <w:rFonts w:ascii="ArialMT" w:hAnsi="ArialMT"/>
+          <w:b/>
+          <w:sz w:val="22"/>
+          <w:szCs w:val="22"/>
+        </w:rPr>
+      </w:pPr>
+      <w:r>
+        <w:rPr>
+          <w:rFonts w:ascii="ArialMT" w:hAnsi="ArialMT"/>
+          <w:b/>
+          <w:sz w:val="22"/>
+          <w:szCs w:val="22"/>
+        </w:rPr>
+        <w:t xml:space="preserve">Song data, </w:t>
+      </w:r>
+      <w:r>
+        <w:rPr>
+          <w:rFonts w:ascii="ArialMT" w:hAnsi="ArialMT"/>
+          <w:sz w:val="22"/>
+          <w:szCs w:val="22"/>
+        </w:rPr>
+        <w:t>such as tempo, key, duration, title</w:t>
+      </w:r>
+    </w:p>
+    <w:p>
+      <w:pPr>
+        <w:pStyle w:val="NormalWeb"/>
+        <w:numPr>
+          <w:ilvl w:val="0"/>
+          <w:numId w:val="5"/>
+        </w:numPr>
+        <w:shd w:val="clear" w:color="auto" w:fill="FFFFFF"/>
+        <w:rPr>
+          <w:rFonts w:ascii="ArialMT" w:hAnsi="ArialMT"/>
+          <w:sz w:val="22"/>
+          <w:szCs w:val="22"/>
+        </w:rPr>
+      </w:pPr>
+      <w:r>
+        <w:rPr>
+          <w:rFonts w:ascii="ArialMT" w:hAnsi="ArialMT"/>
+          <w:b/>
+          <w:sz w:val="22"/>
+          <w:szCs w:val="22"/>
+        </w:rPr>
+        <w:t xml:space="preserve">Track analysis data, </w:t>
+      </w:r>
+      <w:r>
+        <w:rPr>
+          <w:rFonts w:ascii="ArialMT" w:hAnsi="ArialMT"/>
+          <w:sz w:val="22"/>
+          <w:szCs w:val="22"/>
+        </w:rPr>
+        <w:t xml:space="preserve">containing arrays of features that correspond to different segments or sections of the track. </w:t>
+      </w:r>
+      <w:r>
+        <w:rPr>
+          <w:rFonts w:ascii="ArialMT" w:hAnsi="ArialMT"/>
+          <w:sz w:val="22"/>
+          <w:szCs w:val="22"/>
+        </w:rPr>
+        <w:t xml:space="preserve">The main acoustic features are pitches, timbre and loudness, as defined by the Echo Nest </w:t>
+      </w:r>
+      <w:proofErr w:type="spellStart"/>
+      <w:r>
+        <w:rPr>
+          <w:rFonts w:ascii="ArialMT" w:hAnsi="ArialMT"/>
+          <w:sz w:val="22"/>
+          <w:szCs w:val="22"/>
+        </w:rPr>
+        <w:t>Analyze</w:t>
+      </w:r>
+      <w:proofErr w:type="spellEnd"/>
+      <w:r>
+        <w:rPr>
+          <w:rFonts w:ascii="ArialMT" w:hAnsi="ArialMT"/>
+          <w:sz w:val="22"/>
+          <w:szCs w:val="22"/>
+        </w:rPr>
+        <w:t xml:space="preserve"> API. The API</w:t>
+      </w:r>
+      <w:r>
+        <w:rPr>
+          <w:rFonts w:ascii="ArialMT" w:hAnsi="ArialMT"/>
+          <w:sz w:val="22"/>
+          <w:szCs w:val="22"/>
+        </w:rPr>
+        <w:t xml:space="preserve"> </w:t>
+      </w:r>
+      <w:r>
+        <w:rPr>
+          <w:rFonts w:ascii="ArialMT" w:hAnsi="ArialMT"/>
+          <w:sz w:val="22"/>
+          <w:szCs w:val="22"/>
+        </w:rPr>
+        <w:t xml:space="preserve">provides these for every “segment”, which are generally delimited by note onsets, or other discontinuities in the signal. The API also estimates the </w:t>
+      </w:r>
+      <w:proofErr w:type="spellStart"/>
+      <w:r>
+        <w:rPr>
+          <w:rFonts w:ascii="ArialMT" w:hAnsi="ArialMT"/>
+          <w:sz w:val="22"/>
+          <w:szCs w:val="22"/>
+        </w:rPr>
+        <w:t>tatums</w:t>
+      </w:r>
+      <w:proofErr w:type="spellEnd"/>
+      <w:r>
+        <w:rPr>
+          <w:rFonts w:ascii="ArialMT" w:hAnsi="ArialMT"/>
+          <w:sz w:val="22"/>
+          <w:szCs w:val="22"/>
+        </w:rPr>
+        <w:t>, beats, bars (usually</w:t>
+      </w:r>
+      <w:r>
+        <w:rPr>
+          <w:rFonts w:ascii="ArialMT" w:hAnsi="ArialMT"/>
+          <w:sz w:val="22"/>
+          <w:szCs w:val="22"/>
+        </w:rPr>
+        <w:t xml:space="preserve"> </w:t>
+      </w:r>
+      <w:r>
+        <w:rPr>
+          <w:rFonts w:ascii="ArialMT" w:hAnsi="ArialMT"/>
+          <w:sz w:val="22"/>
+          <w:szCs w:val="22"/>
+        </w:rPr>
+        <w:t>groups of 3 or 4 beats) and sections.</w:t>
+      </w:r>
+    </w:p>
+    <w:p>
+      <w:pPr>
+        <w:pStyle w:val="NormalWeb"/>
+        <w:shd w:val="clear" w:color="auto" w:fill="FFFFFF"/>
+        <w:rPr>
+          <w:rFonts w:ascii="ArialMT" w:hAnsi="ArialMT"/>
+          <w:sz w:val="22"/>
+          <w:szCs w:val="22"/>
+        </w:rPr>
+      </w:pPr>
+      <w:r>
+        <w:rPr>
+          <w:rFonts w:ascii="ArialMT" w:hAnsi="ArialMT"/>
+          <w:sz w:val="22"/>
+          <w:szCs w:val="22"/>
+        </w:rPr>
+        <w:t>In terms of the data quality, we identified the following:</w:t>
+      </w:r>
+    </w:p>
+    <w:p>
+      <w:pPr>
+        <w:numPr>
+          <w:ilvl w:val="0"/>
+          <w:numId w:val="4"/>
+        </w:numPr>
         <w:shd w:val="clear" w:color="auto" w:fill="FFFFFF"/>
         <w:spacing w:before="100" w:beforeAutospacing="1" w:after="100" w:afterAutospacing="1" w:line="240" w:lineRule="auto"/>
         <w:rPr>
-          <w:rFonts w:ascii="Times New Roman" w:eastAsia="Times New Roman" w:hAnsi="Times New Roman" w:cs="Times New Roman"/>
-          <w:i/>
-          <w:color w:val="FF0000"/>
-          <w:sz w:val="24"/>
-          <w:szCs w:val="24"/>
-        </w:rPr>
-      </w:pPr>
-      <w:r>
-        <w:rPr>
-          <w:rFonts w:ascii="ArialMT" w:eastAsia="Times New Roman" w:hAnsi="ArialMT" w:cs="Times New Roman"/>
-          <w:i/>
-          <w:color w:val="FF0000"/>
-        </w:rPr>
-        <w:t xml:space="preserve">Please provide basic background and relevant references on your project topic. A paragraph description should suffice. </w:t>
-      </w:r>
-    </w:p>
-    <w:p/>
-    <w:p>
-      <w:pPr>
-        <w:pStyle w:val="Heading2"/>
-        <w:rPr>
-          <w:color w:val="4F81BD" w:themeColor="accent1"/>
-        </w:rPr>
-      </w:pPr>
-      <w:r>
-        <w:rPr>
-          <w:color w:val="4F81BD" w:themeColor="accent1"/>
-        </w:rPr>
-        <w:t>Preliminary EDA</w:t>
-      </w:r>
-    </w:p>
-    <w:p>
-      <w:r>
-        <w:rPr>
-          <w:highlight w:val="yellow"/>
-        </w:rPr>
-        <w:t>&lt;Rahul to provide code&gt;</w:t>
+          <w:rFonts w:ascii="Helvetica Neue" w:eastAsia="Times New Roman" w:hAnsi="Helvetica Neue" w:cs="Times New Roman"/>
+          <w:color w:val="000000"/>
+          <w:sz w:val="21"/>
+          <w:szCs w:val="21"/>
+        </w:rPr>
+      </w:pPr>
+      <w:r>
+        <w:rPr>
+          <w:rFonts w:ascii="Helvetica Neue" w:eastAsia="Times New Roman" w:hAnsi="Helvetica Neue" w:cs="Times New Roman"/>
+          <w:color w:val="000000"/>
+          <w:sz w:val="21"/>
+          <w:szCs w:val="21"/>
+        </w:rPr>
+        <w:t>`</w:t>
+      </w:r>
+      <w:proofErr w:type="spellStart"/>
+      <w:r>
+        <w:rPr>
+          <w:rFonts w:ascii="Helvetica Neue" w:eastAsia="Times New Roman" w:hAnsi="Helvetica Neue" w:cs="Times New Roman"/>
+          <w:color w:val="000000"/>
+          <w:sz w:val="21"/>
+          <w:szCs w:val="21"/>
+        </w:rPr>
+        <w:t>Song_hotttnesss</w:t>
+      </w:r>
+      <w:proofErr w:type="spellEnd"/>
+      <w:r>
+        <w:rPr>
+          <w:rFonts w:ascii="Helvetica Neue" w:eastAsia="Times New Roman" w:hAnsi="Helvetica Neue" w:cs="Times New Roman"/>
+          <w:color w:val="000000"/>
+          <w:sz w:val="21"/>
+          <w:szCs w:val="21"/>
+        </w:rPr>
+        <w:t>`</w:t>
+      </w:r>
+      <w:r>
+        <w:rPr>
+          <w:rFonts w:ascii="Helvetica Neue" w:eastAsia="Times New Roman" w:hAnsi="Helvetica Neue" w:cs="Times New Roman"/>
+          <w:color w:val="000000"/>
+          <w:sz w:val="21"/>
+          <w:szCs w:val="21"/>
+        </w:rPr>
+        <w:t xml:space="preserve"> is missing for 43% of the rows</w:t>
+      </w:r>
+      <w:r>
+        <w:rPr>
+          <w:rFonts w:ascii="Helvetica Neue" w:eastAsia="Times New Roman" w:hAnsi="Helvetica Neue" w:cs="Times New Roman"/>
+          <w:color w:val="000000"/>
+          <w:sz w:val="21"/>
+          <w:szCs w:val="21"/>
+        </w:rPr>
+        <w:t xml:space="preserve"> in the subset</w:t>
+      </w:r>
+      <w:r>
+        <w:rPr>
+          <w:rFonts w:ascii="Helvetica Neue" w:eastAsia="Times New Roman" w:hAnsi="Helvetica Neue" w:cs="Times New Roman"/>
+          <w:color w:val="000000"/>
+          <w:sz w:val="21"/>
+          <w:szCs w:val="21"/>
+        </w:rPr>
+        <w:t xml:space="preserve">. </w:t>
+      </w:r>
+      <w:r>
+        <w:rPr>
+          <w:rFonts w:ascii="Helvetica Neue" w:eastAsia="Times New Roman" w:hAnsi="Helvetica Neue" w:cs="Times New Roman"/>
+          <w:color w:val="000000"/>
+          <w:sz w:val="21"/>
+          <w:szCs w:val="21"/>
+        </w:rPr>
+        <w:t>If these are removed, around 25% of the remaining rows have hotness values of 0</w:t>
       </w:r>
     </w:p>
     <w:p>
       <w:pPr>
         <w:pStyle w:val="NormalWeb"/>
+        <w:numPr>
+          <w:ilvl w:val="0"/>
+          <w:numId w:val="4"/>
+        </w:numPr>
         <w:shd w:val="clear" w:color="auto" w:fill="FFFFFF"/>
         <w:rPr>
           <w:rFonts w:ascii="ArialMT" w:hAnsi="ArialMT"/>
-          <w:i/>
-          <w:color w:val="FF0000"/>
-          <w:sz w:val="22"/>
-          <w:szCs w:val="22"/>
-        </w:rPr>
-      </w:pPr>
-      <w:r>
-        <w:rPr>
-          <w:rFonts w:ascii="ArialMT" w:hAnsi="ArialMT"/>
-          <w:i/>
-          <w:color w:val="FF0000"/>
-          <w:sz w:val="22"/>
-          <w:szCs w:val="22"/>
-        </w:rPr>
-        <w:t xml:space="preserve">It is important that at this stage you are already working with the data for your </w:t>
-      </w:r>
-      <w:proofErr w:type="gramStart"/>
-      <w:r>
-        <w:rPr>
-          <w:rFonts w:ascii="ArialMT" w:hAnsi="ArialMT"/>
-          <w:i/>
-          <w:color w:val="FF0000"/>
-          <w:sz w:val="22"/>
-          <w:szCs w:val="22"/>
-        </w:rPr>
-        <w:t>project, and</w:t>
-      </w:r>
-      <w:proofErr w:type="gramEnd"/>
-      <w:r>
-        <w:rPr>
-          <w:rFonts w:ascii="ArialMT" w:hAnsi="ArialMT"/>
-          <w:i/>
-          <w:color w:val="FF0000"/>
-          <w:sz w:val="22"/>
-          <w:szCs w:val="22"/>
-        </w:rPr>
-        <w:t xml:space="preserve"> should demonstrate some basic exploratory results working with your data.</w:t>
+          <w:sz w:val="22"/>
+          <w:szCs w:val="22"/>
+        </w:rPr>
+      </w:pPr>
+      <w:r>
+        <w:rPr>
+          <w:rFonts w:ascii="ArialMT" w:hAnsi="ArialMT"/>
+          <w:sz w:val="22"/>
+          <w:szCs w:val="22"/>
+        </w:rPr>
+        <w:t>Several columns are non-informative and can be dropped:</w:t>
       </w:r>
     </w:p>
     <w:p>
       <w:pPr>
         <w:pStyle w:val="NormalWeb"/>
+        <w:numPr>
+          <w:ilvl w:val="1"/>
+          <w:numId w:val="4"/>
+        </w:numPr>
         <w:shd w:val="clear" w:color="auto" w:fill="FFFFFF"/>
         <w:rPr>
           <w:rFonts w:ascii="ArialMT" w:hAnsi="ArialMT"/>
-          <w:i/>
-          <w:color w:val="FF0000"/>
-          <w:sz w:val="22"/>
-          <w:szCs w:val="22"/>
-        </w:rPr>
-      </w:pPr>
-      <w:r>
-        <w:rPr>
-          <w:rFonts w:ascii="ArialMT" w:hAnsi="ArialMT"/>
-          <w:i/>
-          <w:color w:val="FF0000"/>
-          <w:sz w:val="22"/>
-          <w:szCs w:val="22"/>
-        </w:rPr>
-        <w:t xml:space="preserve">Explain your preliminary data exploration. You may include simple visualizations or just a verbal description. </w:t>
+          <w:sz w:val="22"/>
+          <w:szCs w:val="22"/>
+        </w:rPr>
+      </w:pPr>
+      <w:r>
+        <w:rPr>
+          <w:rFonts w:ascii="ArialMT" w:hAnsi="ArialMT"/>
+          <w:sz w:val="22"/>
+          <w:szCs w:val="22"/>
+        </w:rPr>
+        <w:t>`</w:t>
+      </w:r>
+      <w:r>
+        <w:rPr>
+          <w:rFonts w:ascii="ArialMT" w:hAnsi="ArialMT"/>
+          <w:sz w:val="22"/>
+          <w:szCs w:val="22"/>
+        </w:rPr>
+        <w:t>Analysis sample rate:</w:t>
+      </w:r>
+      <w:r>
+        <w:rPr>
+          <w:rFonts w:ascii="ArialMT" w:hAnsi="ArialMT"/>
+          <w:sz w:val="22"/>
+          <w:szCs w:val="22"/>
+        </w:rPr>
+        <w:t>`</w:t>
+      </w:r>
+      <w:r>
+        <w:rPr>
+          <w:rFonts w:ascii="ArialMT" w:hAnsi="ArialMT"/>
+          <w:sz w:val="22"/>
+          <w:szCs w:val="22"/>
+        </w:rPr>
+        <w:t xml:space="preserve"> is the same value for all tracks</w:t>
       </w:r>
     </w:p>
     <w:p>
       <w:pPr>
         <w:pStyle w:val="NormalWeb"/>
+        <w:numPr>
+          <w:ilvl w:val="1"/>
+          <w:numId w:val="4"/>
+        </w:numPr>
         <w:shd w:val="clear" w:color="auto" w:fill="FFFFFF"/>
         <w:rPr>
           <w:rFonts w:ascii="ArialMT" w:hAnsi="ArialMT"/>
@@ -311,93 +1260,72 @@
           <w:sz w:val="22"/>
           <w:szCs w:val="22"/>
         </w:rPr>
-        <w:lastRenderedPageBreak/>
-        <w:t xml:space="preserve">The full dataset of a million songs </w:t>
-      </w:r>
-      <w:r>
-        <w:rPr>
-          <w:rFonts w:ascii="ArialMT" w:hAnsi="ArialMT"/>
-          <w:sz w:val="22"/>
-          <w:szCs w:val="22"/>
-        </w:rPr>
-        <w:t>is around 270</w:t>
-      </w:r>
-      <w:r>
-        <w:rPr>
-          <w:rFonts w:ascii="ArialMT" w:hAnsi="ArialMT"/>
-          <w:sz w:val="22"/>
-          <w:szCs w:val="22"/>
-        </w:rPr>
-        <w:t xml:space="preserve"> GB. There is also a subset of 10,000 songs </w:t>
-      </w:r>
-      <w:r>
-        <w:rPr>
-          <w:rFonts w:ascii="ArialMT" w:hAnsi="ArialMT"/>
-          <w:sz w:val="22"/>
-          <w:szCs w:val="22"/>
-        </w:rPr>
-        <w:t>(</w:t>
-      </w:r>
-      <w:r>
-        <w:rPr>
-          <w:rFonts w:ascii="ArialMT" w:hAnsi="ArialMT"/>
-          <w:sz w:val="22"/>
-          <w:szCs w:val="22"/>
-        </w:rPr>
-        <w:t>around 2.5 GB</w:t>
-      </w:r>
-      <w:r>
-        <w:rPr>
-          <w:rFonts w:ascii="ArialMT" w:hAnsi="ArialMT"/>
-          <w:sz w:val="22"/>
-          <w:szCs w:val="22"/>
-        </w:rPr>
-        <w:t>)</w:t>
-      </w:r>
-      <w:r>
-        <w:rPr>
-          <w:rFonts w:ascii="ArialMT" w:hAnsi="ArialMT"/>
-          <w:sz w:val="22"/>
-          <w:szCs w:val="22"/>
-        </w:rPr>
-        <w:t xml:space="preserve"> </w:t>
-      </w:r>
-      <w:r>
-        <w:rPr>
-          <w:rFonts w:ascii="ArialMT" w:hAnsi="ArialMT"/>
-          <w:sz w:val="22"/>
-          <w:szCs w:val="22"/>
-        </w:rPr>
-        <w:t xml:space="preserve">that we will use for the purposes of </w:t>
-      </w:r>
-      <w:r>
-        <w:rPr>
-          <w:rFonts w:ascii="ArialMT" w:hAnsi="ArialMT"/>
-          <w:sz w:val="22"/>
-          <w:szCs w:val="22"/>
-        </w:rPr>
-        <w:t>developing the prediction approach, as indicated in the project guidelines</w:t>
-      </w:r>
-      <w:r>
-        <w:rPr>
-          <w:rFonts w:ascii="ArialMT" w:hAnsi="ArialMT"/>
-          <w:sz w:val="22"/>
-          <w:szCs w:val="22"/>
-        </w:rPr>
-        <w:t xml:space="preserve">. </w:t>
-      </w:r>
-      <w:r>
-        <w:rPr>
-          <w:rFonts w:ascii="ArialMT" w:hAnsi="ArialMT"/>
-          <w:sz w:val="22"/>
-          <w:szCs w:val="22"/>
-        </w:rPr>
-        <w:t xml:space="preserve">Both datasets are provided as compressed HDF5 files. </w:t>
+        <w:t>`</w:t>
+      </w:r>
+      <w:r>
+        <w:rPr>
+          <w:rFonts w:ascii="ArialMT" w:hAnsi="ArialMT"/>
+          <w:sz w:val="22"/>
+          <w:szCs w:val="22"/>
+        </w:rPr>
+        <w:t>Energy</w:t>
+      </w:r>
+      <w:r>
+        <w:rPr>
+          <w:rFonts w:ascii="ArialMT" w:hAnsi="ArialMT"/>
+          <w:sz w:val="22"/>
+          <w:szCs w:val="22"/>
+        </w:rPr>
+        <w:t>`</w:t>
+      </w:r>
+      <w:r>
+        <w:rPr>
+          <w:rFonts w:ascii="ArialMT" w:hAnsi="ArialMT"/>
+          <w:sz w:val="22"/>
+          <w:szCs w:val="22"/>
+        </w:rPr>
+        <w:t xml:space="preserve"> and </w:t>
+      </w:r>
+      <w:r>
+        <w:rPr>
+          <w:rFonts w:ascii="ArialMT" w:hAnsi="ArialMT"/>
+          <w:sz w:val="22"/>
+          <w:szCs w:val="22"/>
+        </w:rPr>
+        <w:t>`</w:t>
+      </w:r>
+      <w:r>
+        <w:rPr>
+          <w:rFonts w:ascii="ArialMT" w:hAnsi="ArialMT"/>
+          <w:sz w:val="22"/>
+          <w:szCs w:val="22"/>
+        </w:rPr>
+        <w:t>Danceability</w:t>
+      </w:r>
+      <w:r>
+        <w:rPr>
+          <w:rFonts w:ascii="ArialMT" w:hAnsi="ArialMT"/>
+          <w:sz w:val="22"/>
+          <w:szCs w:val="22"/>
+        </w:rPr>
+        <w:t>`</w:t>
+      </w:r>
+      <w:r>
+        <w:rPr>
+          <w:rFonts w:ascii="ArialMT" w:hAnsi="ArialMT"/>
+          <w:sz w:val="22"/>
+          <w:szCs w:val="22"/>
+        </w:rPr>
+        <w:t>: contain only zeros</w:t>
       </w:r>
     </w:p>
     <w:p>
       <w:pPr>
         <w:pStyle w:val="NormalWeb"/>
+        <w:numPr>
+          <w:ilvl w:val="1"/>
+          <w:numId w:val="4"/>
+        </w:numPr>
         <w:shd w:val="clear" w:color="auto" w:fill="FFFFFF"/>
         <w:rPr>
           <w:rFonts w:ascii="ArialMT" w:hAnsi="ArialMT"/>
@@ -411,43 +1339,54 @@
           <w:sz w:val="22"/>
           <w:szCs w:val="22"/>
         </w:rPr>
-        <w:t>In the main dataset are audio analysis features for each track</w:t>
-      </w:r>
-      <w:r>
-        <w:rPr>
-          <w:rFonts w:ascii="ArialMT" w:hAnsi="ArialMT"/>
-          <w:sz w:val="22"/>
-          <w:szCs w:val="22"/>
-        </w:rPr>
-        <w:t xml:space="preserve">, including the target variable of song hotness. There are also an additional 53 variables that include audio features, algorithmic estimations and various </w:t>
-      </w:r>
-      <w:bookmarkStart w:id="1" w:name="_GoBack"/>
-      <w:bookmarkEnd w:id="1"/>
-      <w:r>
-        <w:rPr>
-          <w:rFonts w:ascii="ArialMT" w:hAnsi="ArialMT"/>
-          <w:sz w:val="22"/>
-          <w:szCs w:val="22"/>
-        </w:rPr>
-        <w:t xml:space="preserve">tags from Echo Nest and Music </w:t>
-      </w:r>
-      <w:proofErr w:type="spellStart"/>
-      <w:r>
-        <w:rPr>
-          <w:rFonts w:ascii="ArialMT" w:hAnsi="ArialMT"/>
-          <w:sz w:val="22"/>
-          <w:szCs w:val="22"/>
-        </w:rPr>
-        <w:t>Brainz</w:t>
-      </w:r>
-      <w:proofErr w:type="spellEnd"/>
-      <w:r>
-        <w:rPr>
-          <w:rFonts w:ascii="ArialMT" w:hAnsi="ArialMT"/>
-          <w:sz w:val="22"/>
-          <w:szCs w:val="22"/>
-        </w:rPr>
-        <w:t>.</w:t>
+        <w:t>`Artist latitude` and `longitude`: have more than 60% missing data</w:t>
+      </w:r>
+    </w:p>
+    <w:p>
+      <w:pPr>
+        <w:pStyle w:val="NormalWeb"/>
+        <w:numPr>
+          <w:ilvl w:val="0"/>
+          <w:numId w:val="4"/>
+        </w:numPr>
+        <w:shd w:val="clear" w:color="auto" w:fill="FFFFFF"/>
+        <w:rPr>
+          <w:rFonts w:ascii="ArialMT" w:hAnsi="ArialMT"/>
+          <w:sz w:val="22"/>
+          <w:szCs w:val="22"/>
+        </w:rPr>
+      </w:pPr>
+      <w:r>
+        <w:rPr>
+          <w:rFonts w:ascii="ArialMT" w:hAnsi="ArialMT"/>
+          <w:sz w:val="22"/>
+          <w:szCs w:val="22"/>
+        </w:rPr>
+        <w:t>`</w:t>
+      </w:r>
+      <w:r>
+        <w:rPr>
+          <w:rFonts w:ascii="ArialMT" w:hAnsi="ArialMT"/>
+          <w:sz w:val="22"/>
+          <w:szCs w:val="22"/>
+        </w:rPr>
+        <w:t>Year</w:t>
+      </w:r>
+      <w:r>
+        <w:rPr>
+          <w:rFonts w:ascii="ArialMT" w:hAnsi="ArialMT"/>
+          <w:sz w:val="22"/>
+          <w:szCs w:val="22"/>
+        </w:rPr>
+        <w:t>`</w:t>
+      </w:r>
+      <w:r>
+        <w:rPr>
+          <w:rFonts w:ascii="ArialMT" w:hAnsi="ArialMT"/>
+          <w:sz w:val="22"/>
+          <w:szCs w:val="22"/>
+        </w:rPr>
+        <w:t xml:space="preserve"> has around 25% of rows with zero, which can be considered missing data. These are left as they are for now.</w:t>
       </w:r>
     </w:p>
     <w:p>
@@ -491,6 +1430,14 @@
         </w:rPr>
         <w:t>List of track Echo Nest ID</w:t>
       </w:r>
+      <w:r>
+        <w:rPr>
+          <w:rFonts w:ascii="ArialMT" w:hAnsi="ArialMT"/>
+          <w:sz w:val="22"/>
+          <w:szCs w:val="22"/>
+        </w:rPr>
+        <w:t>s</w:t>
+      </w:r>
     </w:p>
     <w:p>
       <w:pPr>
@@ -645,6 +1592,7 @@
           <w:sz w:val="22"/>
           <w:szCs w:val="22"/>
         </w:rPr>
+        <w:lastRenderedPageBreak/>
         <w:t>Summary file of the whole dataset containing metadata but no audio analysis</w:t>
       </w:r>
     </w:p>
@@ -725,162 +1673,208 @@
           <w:rFonts w:ascii="ArialMT" w:hAnsi="ArialMT"/>
           <w:sz w:val="22"/>
           <w:szCs w:val="22"/>
-          <w:highlight w:val="yellow"/>
-        </w:rPr>
-      </w:pPr>
-      <w:r>
-        <w:rPr>
-          <w:rFonts w:ascii="ArialMT" w:hAnsi="ArialMT"/>
-          <w:sz w:val="22"/>
-          <w:szCs w:val="22"/>
-          <w:highlight w:val="yellow"/>
-        </w:rPr>
-        <w:t>Suggested points to include in EDA write-up:</w:t>
-      </w:r>
-    </w:p>
-    <w:p>
-      <w:pPr>
-        <w:pStyle w:val="NormalWeb"/>
-        <w:numPr>
-          <w:ilvl w:val="0"/>
-          <w:numId w:val="3"/>
-        </w:numPr>
-        <w:shd w:val="clear" w:color="auto" w:fill="FFFFFF"/>
-        <w:rPr>
-          <w:rFonts w:ascii="ArialMT" w:hAnsi="ArialMT"/>
-          <w:sz w:val="22"/>
-          <w:szCs w:val="22"/>
-          <w:highlight w:val="yellow"/>
-        </w:rPr>
-      </w:pPr>
-      <w:r>
-        <w:rPr>
-          <w:rFonts w:ascii="ArialMT" w:hAnsi="ArialMT"/>
-          <w:sz w:val="22"/>
-          <w:szCs w:val="22"/>
-          <w:highlight w:val="yellow"/>
-        </w:rPr>
-        <w:t>Discussion of what attributes are in the data</w:t>
-      </w:r>
-    </w:p>
-    <w:p>
-      <w:pPr>
-        <w:pStyle w:val="NormalWeb"/>
-        <w:numPr>
-          <w:ilvl w:val="0"/>
-          <w:numId w:val="3"/>
-        </w:numPr>
-        <w:shd w:val="clear" w:color="auto" w:fill="FFFFFF"/>
-        <w:rPr>
-          <w:rFonts w:ascii="ArialMT" w:hAnsi="ArialMT"/>
-          <w:sz w:val="22"/>
-          <w:szCs w:val="22"/>
-          <w:highlight w:val="yellow"/>
-        </w:rPr>
-      </w:pPr>
-      <w:r>
-        <w:rPr>
-          <w:rFonts w:ascii="ArialMT" w:hAnsi="ArialMT"/>
-          <w:sz w:val="22"/>
-          <w:szCs w:val="22"/>
-          <w:highlight w:val="yellow"/>
-        </w:rPr>
-        <w:t xml:space="preserve">Discussion of data cleaning requirements – is the data already clean, how much missing data is there, what steps should be taken to fill gaps? </w:t>
-      </w:r>
-    </w:p>
-    <w:p>
-      <w:pPr>
-        <w:pStyle w:val="NormalWeb"/>
-        <w:numPr>
-          <w:ilvl w:val="0"/>
-          <w:numId w:val="3"/>
-        </w:numPr>
-        <w:shd w:val="clear" w:color="auto" w:fill="FFFFFF"/>
-        <w:rPr>
-          <w:rFonts w:ascii="ArialMT" w:hAnsi="ArialMT"/>
-          <w:sz w:val="22"/>
-          <w:szCs w:val="22"/>
-          <w:highlight w:val="yellow"/>
-        </w:rPr>
-      </w:pPr>
-      <w:r>
-        <w:rPr>
-          <w:rFonts w:ascii="ArialMT" w:hAnsi="ArialMT"/>
-          <w:sz w:val="22"/>
-          <w:szCs w:val="22"/>
-          <w:highlight w:val="yellow"/>
-        </w:rPr>
-        <w:t>A few visualisations showing distribution of data</w:t>
-      </w:r>
-      <w:r>
-        <w:rPr>
-          <w:rFonts w:ascii="ArialMT" w:hAnsi="ArialMT"/>
-          <w:sz w:val="22"/>
-          <w:szCs w:val="22"/>
-          <w:highlight w:val="yellow"/>
-        </w:rPr>
-        <w:t xml:space="preserve"> </w:t>
-      </w:r>
-    </w:p>
-    <w:p>
-      <w:pPr>
-        <w:pStyle w:val="NormalWeb"/>
-        <w:numPr>
-          <w:ilvl w:val="0"/>
-          <w:numId w:val="3"/>
-        </w:numPr>
-        <w:shd w:val="clear" w:color="auto" w:fill="FFFFFF"/>
-        <w:rPr>
-          <w:rFonts w:ascii="ArialMT" w:hAnsi="ArialMT"/>
-          <w:sz w:val="22"/>
-          <w:szCs w:val="22"/>
-          <w:highlight w:val="yellow"/>
-        </w:rPr>
-      </w:pPr>
-      <w:r>
-        <w:rPr>
-          <w:rFonts w:ascii="ArialMT" w:hAnsi="ArialMT"/>
-          <w:sz w:val="22"/>
-          <w:szCs w:val="22"/>
-          <w:highlight w:val="yellow"/>
-        </w:rPr>
-        <w:t>A few visualisations showing correlations with song hotness</w:t>
-      </w:r>
-      <w:r>
-        <w:rPr>
-          <w:rFonts w:ascii="ArialMT" w:hAnsi="ArialMT"/>
-          <w:sz w:val="22"/>
-          <w:szCs w:val="22"/>
-          <w:highlight w:val="yellow"/>
-        </w:rPr>
-        <w:t xml:space="preserve"> and identification of which features may be particularly important/interesting</w:t>
-      </w:r>
-    </w:p>
-    <w:p>
-      <w:pPr>
-        <w:pStyle w:val="NormalWeb"/>
-        <w:numPr>
-          <w:ilvl w:val="0"/>
-          <w:numId w:val="3"/>
-        </w:numPr>
-        <w:shd w:val="clear" w:color="auto" w:fill="FFFFFF"/>
-        <w:rPr>
-          <w:rFonts w:ascii="ArialMT" w:hAnsi="ArialMT"/>
-          <w:sz w:val="22"/>
-          <w:szCs w:val="22"/>
-          <w:highlight w:val="yellow"/>
-        </w:rPr>
-      </w:pPr>
-      <w:r>
-        <w:rPr>
-          <w:rFonts w:ascii="ArialMT" w:hAnsi="ArialMT"/>
-          <w:sz w:val="22"/>
-          <w:szCs w:val="22"/>
-          <w:highlight w:val="yellow"/>
-        </w:rPr>
-        <w:t xml:space="preserve">How will success of the project be measured? </w:t>
-      </w:r>
-    </w:p>
+        </w:rPr>
+      </w:pPr>
+      <w:r>
+        <w:rPr>
+          <w:rFonts w:ascii="ArialMT" w:hAnsi="ArialMT"/>
+          <w:sz w:val="22"/>
+          <w:szCs w:val="22"/>
+        </w:rPr>
+        <w:t xml:space="preserve">The distribution of song hotness is </w:t>
+      </w:r>
+      <w:r>
+        <w:rPr>
+          <w:rFonts w:ascii="ArialMT" w:hAnsi="ArialMT"/>
+          <w:sz w:val="22"/>
+          <w:szCs w:val="22"/>
+        </w:rPr>
+        <w:t xml:space="preserve">skewed with around 25% of the tracks having zero values (of the 5648 that do not have </w:t>
+      </w:r>
+      <w:proofErr w:type="spellStart"/>
+      <w:r>
+        <w:rPr>
+          <w:rFonts w:ascii="ArialMT" w:hAnsi="ArialMT"/>
+          <w:sz w:val="22"/>
+          <w:szCs w:val="22"/>
+        </w:rPr>
+        <w:t>NaN</w:t>
+      </w:r>
+      <w:proofErr w:type="spellEnd"/>
+      <w:r>
+        <w:rPr>
+          <w:rFonts w:ascii="ArialMT" w:hAnsi="ArialMT"/>
+          <w:sz w:val="22"/>
+          <w:szCs w:val="22"/>
+        </w:rPr>
+        <w:t xml:space="preserve"> values). </w:t>
+      </w:r>
+      <w:r>
+        <w:rPr>
+          <w:rFonts w:ascii="ArialMT" w:hAnsi="ArialMT"/>
+          <w:sz w:val="22"/>
+          <w:szCs w:val="22"/>
+        </w:rPr>
+        <w:t xml:space="preserve">Average song hotness per year seems to have a slight upward trend. </w:t>
+      </w:r>
+      <w:r>
+        <w:rPr>
+          <w:rFonts w:ascii="ArialMT" w:hAnsi="ArialMT"/>
+          <w:sz w:val="22"/>
+          <w:szCs w:val="22"/>
+        </w:rPr>
+        <w:t>We must also consider that musical tastes change over time.</w:t>
+      </w:r>
+    </w:p>
+    <w:tbl>
+      <w:tblPr>
+        <w:tblStyle w:val="TableGrid"/>
+        <w:tblW w:w="0" w:type="auto"/>
+        <w:tblBorders>
+          <w:top w:val="none" w:sz="0" w:space="0" w:color="auto"/>
+          <w:left w:val="none" w:sz="0" w:space="0" w:color="auto"/>
+          <w:bottom w:val="none" w:sz="0" w:space="0" w:color="auto"/>
+          <w:right w:val="none" w:sz="0" w:space="0" w:color="auto"/>
+          <w:insideH w:val="none" w:sz="0" w:space="0" w:color="auto"/>
+          <w:insideV w:val="none" w:sz="0" w:space="0" w:color="auto"/>
+        </w:tblBorders>
+        <w:tblLook w:val="04A0" w:firstRow="1" w:lastRow="0" w:firstColumn="1" w:lastColumn="0" w:noHBand="0" w:noVBand="1"/>
+      </w:tblPr>
+      <w:tblGrid>
+        <w:gridCol w:w="4629"/>
+        <w:gridCol w:w="4400"/>
+      </w:tblGrid>
+      <w:tr>
+        <w:tc>
+          <w:tcPr>
+            <w:tcW w:w="4509" w:type="dxa"/>
+          </w:tcPr>
+          <w:p>
+            <w:pPr>
+              <w:pStyle w:val="NormalWeb"/>
+              <w:rPr>
+                <w:rFonts w:ascii="ArialMT" w:hAnsi="ArialMT"/>
+                <w:sz w:val="22"/>
+                <w:szCs w:val="22"/>
+              </w:rPr>
+            </w:pPr>
+            <w:r>
+              <w:rPr>
+                <w:rFonts w:ascii="ArialMT" w:hAnsi="ArialMT"/>
+                <w:sz w:val="22"/>
+                <w:szCs w:val="22"/>
+              </w:rPr>
+              <w:drawing>
+                <wp:inline distT="0" distB="0" distL="0" distR="0" wp14:anchorId="100470FA" wp14:editId="2A1612FB">
+                  <wp:extent cx="2980303" cy="2081719"/>
+                  <wp:effectExtent l="0" t="0" r="0" b="0"/>
+                  <wp:docPr id="1" name="Picture 1"/>
+                  <wp:cNvGraphicFramePr>
+                    <a:graphicFrameLocks xmlns:a="http://schemas.openxmlformats.org/drawingml/2006/main" noChangeAspect="1"/>
+                  </wp:cNvGraphicFramePr>
+                  <a:graphic xmlns:a="http://schemas.openxmlformats.org/drawingml/2006/main">
+                    <a:graphicData uri="http://schemas.openxmlformats.org/drawingml/2006/picture">
+                      <pic:pic xmlns:pic="http://schemas.openxmlformats.org/drawingml/2006/picture">
+                        <pic:nvPicPr>
+                          <pic:cNvPr id="1" name=""/>
+                          <pic:cNvPicPr/>
+                        </pic:nvPicPr>
+                        <pic:blipFill>
+                          <a:blip r:embed="rId8"/>
+                          <a:stretch>
+                            <a:fillRect/>
+                          </a:stretch>
+                        </pic:blipFill>
+                        <pic:spPr>
+                          <a:xfrm>
+                            <a:off x="0" y="0"/>
+                            <a:ext cx="3019405" cy="2109031"/>
+                          </a:xfrm>
+                          <a:prstGeom prst="rect">
+                            <a:avLst/>
+                          </a:prstGeom>
+                        </pic:spPr>
+                      </pic:pic>
+                    </a:graphicData>
+                  </a:graphic>
+                </wp:inline>
+              </w:drawing>
+            </w:r>
+          </w:p>
+        </w:tc>
+        <w:tc>
+          <w:tcPr>
+            <w:tcW w:w="4510" w:type="dxa"/>
+          </w:tcPr>
+          <w:p>
+            <w:r>
+              <w:rPr>
+                <w:rFonts w:ascii="ArialMT" w:hAnsi="ArialMT"/>
+                <w:noProof/>
+              </w:rPr>
+              <w:drawing>
+                <wp:inline distT="0" distB="0" distL="0" distR="0" wp14:anchorId="533CEE35" wp14:editId="14B26873">
+                  <wp:extent cx="2826322" cy="1984375"/>
+                  <wp:effectExtent l="0" t="0" r="0" b="0"/>
+                  <wp:docPr id="3" name="Picture 3" descr="/var/folders/t6/q8snfhlx5b1gbwddfx3vt16h0000gn/T/com.microsoft.Word/Content.MSO/55BBE8A2.tmp"/>
+                  <wp:cNvGraphicFramePr>
+                    <a:graphicFrameLocks xmlns:a="http://schemas.openxmlformats.org/drawingml/2006/main" noChangeAspect="1"/>
+                  </wp:cNvGraphicFramePr>
+                  <a:graphic xmlns:a="http://schemas.openxmlformats.org/drawingml/2006/main">
+                    <a:graphicData uri="http://schemas.openxmlformats.org/drawingml/2006/picture">
+                      <pic:pic xmlns:pic="http://schemas.openxmlformats.org/drawingml/2006/picture">
+                        <pic:nvPicPr>
+                          <pic:cNvPr id="0" name="Picture 6" descr="/var/folders/t6/q8snfhlx5b1gbwddfx3vt16h0000gn/T/com.microsoft.Word/Content.MSO/55BBE8A2.tmp"/>
+                          <pic:cNvPicPr>
+                            <a:picLocks noChangeAspect="1" noChangeArrowheads="1"/>
+                          </pic:cNvPicPr>
+                        </pic:nvPicPr>
+                        <pic:blipFill>
+                          <a:blip r:embed="rId9">
+                            <a:extLst>
+                              <a:ext uri="{28A0092B-C50C-407E-A947-70E740481C1C}">
+                                <a14:useLocalDpi xmlns:a14="http://schemas.microsoft.com/office/drawing/2010/main" val="0"/>
+                              </a:ext>
+                            </a:extLst>
+                          </a:blip>
+                          <a:srcRect/>
+                          <a:stretch>
+                            <a:fillRect/>
+                          </a:stretch>
+                        </pic:blipFill>
+                        <pic:spPr bwMode="auto">
+                          <a:xfrm>
+                            <a:off x="0" y="0"/>
+                            <a:ext cx="2836968" cy="1991850"/>
+                          </a:xfrm>
+                          <a:prstGeom prst="rect">
+                            <a:avLst/>
+                          </a:prstGeom>
+                          <a:noFill/>
+                          <a:ln>
+                            <a:noFill/>
+                          </a:ln>
+                        </pic:spPr>
+                      </pic:pic>
+                    </a:graphicData>
+                  </a:graphic>
+                </wp:inline>
+              </w:drawing>
+            </w:r>
+          </w:p>
+          <w:p>
+            <w:pPr>
+              <w:pStyle w:val="NormalWeb"/>
+              <w:rPr>
+                <w:rFonts w:ascii="ArialMT" w:hAnsi="ArialMT"/>
+                <w:sz w:val="22"/>
+                <w:szCs w:val="22"/>
+              </w:rPr>
+            </w:pPr>
+          </w:p>
+        </w:tc>
+      </w:tr>
+    </w:tbl>
     <w:p>
       <w:pPr>
         <w:pStyle w:val="NormalWeb"/>
@@ -891,14 +1885,234 @@
           <w:szCs w:val="22"/>
         </w:rPr>
       </w:pPr>
+      <w:r>
+        <w:rPr>
+          <w:rFonts w:ascii="ArialMT" w:hAnsi="ArialMT"/>
+          <w:sz w:val="22"/>
+          <w:szCs w:val="22"/>
+        </w:rPr>
+        <w:t>Exploration of correlations with the single-valued numerical columns shows that artist familiarity and artist hotness are strongly correlated with the target variable.</w:t>
+      </w:r>
+      <w:r>
+        <w:rPr>
+          <w:rFonts w:ascii="ArialMT" w:hAnsi="ArialMT"/>
+          <w:sz w:val="22"/>
+          <w:szCs w:val="22"/>
+        </w:rPr>
+        <w:t xml:space="preserve"> As previously identified, there seems to be a positive correlation between song hotness and year, as well as with loudness.</w:t>
+      </w:r>
     </w:p>
     <w:p>
       <w:pPr>
         <w:pStyle w:val="NormalWeb"/>
         <w:shd w:val="clear" w:color="auto" w:fill="FFFFFF"/>
-      </w:pPr>
-    </w:p>
-    <w:p/>
+        <w:jc w:val="center"/>
+        <w:rPr>
+          <w:rFonts w:ascii="ArialMT" w:hAnsi="ArialMT"/>
+          <w:sz w:val="22"/>
+          <w:szCs w:val="22"/>
+        </w:rPr>
+      </w:pPr>
+      <w:r>
+        <w:rPr>
+          <w:rFonts w:ascii="ArialMT" w:hAnsi="ArialMT"/>
+          <w:sz w:val="22"/>
+          <w:szCs w:val="22"/>
+        </w:rPr>
+        <w:drawing>
+          <wp:inline distT="0" distB="0" distL="0" distR="0" wp14:anchorId="210C65E9" wp14:editId="67B887B8">
+            <wp:extent cx="3686783" cy="2952921"/>
+            <wp:effectExtent l="0" t="0" r="0" b="0"/>
+            <wp:docPr id="4" name="Picture 4"/>
+            <wp:cNvGraphicFramePr>
+              <a:graphicFrameLocks xmlns:a="http://schemas.openxmlformats.org/drawingml/2006/main" noChangeAspect="1"/>
+            </wp:cNvGraphicFramePr>
+            <a:graphic xmlns:a="http://schemas.openxmlformats.org/drawingml/2006/main">
+              <a:graphicData uri="http://schemas.openxmlformats.org/drawingml/2006/picture">
+                <pic:pic xmlns:pic="http://schemas.openxmlformats.org/drawingml/2006/picture">
+                  <pic:nvPicPr>
+                    <pic:cNvPr id="1" name=""/>
+                    <pic:cNvPicPr/>
+                  </pic:nvPicPr>
+                  <pic:blipFill>
+                    <a:blip r:embed="rId10"/>
+                    <a:stretch>
+                      <a:fillRect/>
+                    </a:stretch>
+                  </pic:blipFill>
+                  <pic:spPr>
+                    <a:xfrm>
+                      <a:off x="0" y="0"/>
+                      <a:ext cx="3714397" cy="2975038"/>
+                    </a:xfrm>
+                    <a:prstGeom prst="rect">
+                      <a:avLst/>
+                    </a:prstGeom>
+                  </pic:spPr>
+                </pic:pic>
+              </a:graphicData>
+            </a:graphic>
+          </wp:inline>
+        </w:drawing>
+      </w:r>
+    </w:p>
+    <w:tbl>
+      <w:tblPr>
+        <w:tblStyle w:val="TableGrid"/>
+        <w:tblW w:w="0" w:type="auto"/>
+        <w:tblBorders>
+          <w:top w:val="none" w:sz="0" w:space="0" w:color="auto"/>
+          <w:left w:val="none" w:sz="0" w:space="0" w:color="auto"/>
+          <w:bottom w:val="none" w:sz="0" w:space="0" w:color="auto"/>
+          <w:right w:val="none" w:sz="0" w:space="0" w:color="auto"/>
+          <w:insideH w:val="none" w:sz="0" w:space="0" w:color="auto"/>
+          <w:insideV w:val="none" w:sz="0" w:space="0" w:color="auto"/>
+        </w:tblBorders>
+        <w:tblLook w:val="04A0" w:firstRow="1" w:lastRow="0" w:firstColumn="1" w:lastColumn="0" w:noHBand="0" w:noVBand="1"/>
+      </w:tblPr>
+      <w:tblGrid>
+        <w:gridCol w:w="4514"/>
+        <w:gridCol w:w="4515"/>
+      </w:tblGrid>
+      <w:tr>
+        <w:tc>
+          <w:tcPr>
+            <w:tcW w:w="4509" w:type="dxa"/>
+          </w:tcPr>
+          <w:p>
+            <w:pPr>
+              <w:pStyle w:val="NormalWeb"/>
+              <w:jc w:val="center"/>
+              <w:rPr>
+                <w:rFonts w:ascii="ArialMT" w:hAnsi="ArialMT"/>
+                <w:sz w:val="22"/>
+                <w:szCs w:val="22"/>
+              </w:rPr>
+            </w:pPr>
+            <w:r>
+              <w:rPr>
+                <w:rFonts w:ascii="ArialMT" w:hAnsi="ArialMT"/>
+                <w:sz w:val="22"/>
+                <w:szCs w:val="22"/>
+              </w:rPr>
+              <w:lastRenderedPageBreak/>
+              <w:drawing>
+                <wp:inline distT="0" distB="0" distL="0" distR="0" wp14:anchorId="2140BBDB" wp14:editId="549BA46B">
+                  <wp:extent cx="2742086" cy="1964690"/>
+                  <wp:effectExtent l="0" t="0" r="0" b="0"/>
+                  <wp:docPr id="5" name="Picture 5"/>
+                  <wp:cNvGraphicFramePr>
+                    <a:graphicFrameLocks xmlns:a="http://schemas.openxmlformats.org/drawingml/2006/main" noChangeAspect="1"/>
+                  </wp:cNvGraphicFramePr>
+                  <a:graphic xmlns:a="http://schemas.openxmlformats.org/drawingml/2006/main">
+                    <a:graphicData uri="http://schemas.openxmlformats.org/drawingml/2006/picture">
+                      <pic:pic xmlns:pic="http://schemas.openxmlformats.org/drawingml/2006/picture">
+                        <pic:nvPicPr>
+                          <pic:cNvPr id="1" name=""/>
+                          <pic:cNvPicPr/>
+                        </pic:nvPicPr>
+                        <pic:blipFill>
+                          <a:blip r:embed="rId11"/>
+                          <a:stretch>
+                            <a:fillRect/>
+                          </a:stretch>
+                        </pic:blipFill>
+                        <pic:spPr>
+                          <a:xfrm>
+                            <a:off x="0" y="0"/>
+                            <a:ext cx="2766683" cy="1982314"/>
+                          </a:xfrm>
+                          <a:prstGeom prst="rect">
+                            <a:avLst/>
+                          </a:prstGeom>
+                        </pic:spPr>
+                      </pic:pic>
+                    </a:graphicData>
+                  </a:graphic>
+                </wp:inline>
+              </w:drawing>
+            </w:r>
+          </w:p>
+        </w:tc>
+        <w:tc>
+          <w:tcPr>
+            <w:tcW w:w="4510" w:type="dxa"/>
+          </w:tcPr>
+          <w:p>
+            <w:pPr>
+              <w:pStyle w:val="NormalWeb"/>
+              <w:jc w:val="center"/>
+              <w:rPr>
+                <w:rFonts w:ascii="ArialMT" w:hAnsi="ArialMT"/>
+                <w:sz w:val="22"/>
+                <w:szCs w:val="22"/>
+              </w:rPr>
+            </w:pPr>
+            <w:r>
+              <w:rPr>
+                <w:rFonts w:ascii="ArialMT" w:hAnsi="ArialMT"/>
+                <w:sz w:val="22"/>
+                <w:szCs w:val="22"/>
+              </w:rPr>
+              <w:drawing>
+                <wp:inline distT="0" distB="0" distL="0" distR="0" wp14:anchorId="4E7AE42A" wp14:editId="1A6779EE">
+                  <wp:extent cx="2742085" cy="1964690"/>
+                  <wp:effectExtent l="0" t="0" r="0" b="0"/>
+                  <wp:docPr id="6" name="Picture 6"/>
+                  <wp:cNvGraphicFramePr>
+                    <a:graphicFrameLocks xmlns:a="http://schemas.openxmlformats.org/drawingml/2006/main" noChangeAspect="1"/>
+                  </wp:cNvGraphicFramePr>
+                  <a:graphic xmlns:a="http://schemas.openxmlformats.org/drawingml/2006/main">
+                    <a:graphicData uri="http://schemas.openxmlformats.org/drawingml/2006/picture">
+                      <pic:pic xmlns:pic="http://schemas.openxmlformats.org/drawingml/2006/picture">
+                        <pic:nvPicPr>
+                          <pic:cNvPr id="1" name=""/>
+                          <pic:cNvPicPr/>
+                        </pic:nvPicPr>
+                        <pic:blipFill>
+                          <a:blip r:embed="rId12"/>
+                          <a:stretch>
+                            <a:fillRect/>
+                          </a:stretch>
+                        </pic:blipFill>
+                        <pic:spPr>
+                          <a:xfrm>
+                            <a:off x="0" y="0"/>
+                            <a:ext cx="2753659" cy="1972982"/>
+                          </a:xfrm>
+                          <a:prstGeom prst="rect">
+                            <a:avLst/>
+                          </a:prstGeom>
+                        </pic:spPr>
+                      </pic:pic>
+                    </a:graphicData>
+                  </a:graphic>
+                </wp:inline>
+              </w:drawing>
+            </w:r>
+          </w:p>
+        </w:tc>
+      </w:tr>
+    </w:tbl>
+    <w:p>
+      <w:pPr>
+        <w:pStyle w:val="NormalWeb"/>
+        <w:shd w:val="clear" w:color="auto" w:fill="FFFFFF"/>
+        <w:rPr>
+          <w:rFonts w:ascii="ArialMT" w:hAnsi="ArialMT"/>
+          <w:sz w:val="22"/>
+          <w:szCs w:val="22"/>
+        </w:rPr>
+      </w:pPr>
+      <w:r>
+        <w:rPr>
+          <w:rFonts w:ascii="ArialMT" w:hAnsi="ArialMT"/>
+          <w:sz w:val="22"/>
+          <w:szCs w:val="22"/>
+        </w:rPr>
+        <w:t xml:space="preserve">The next steps are to better understand the other features in the dataset (arrays and descriptive variables), and to explore what other datasets can be linked to MSD in order to augment the features. </w:t>
+      </w:r>
+    </w:p>
     <w:p/>
     <w:sectPr>
       <w:pgSz w:w="11909" w:h="16834"/>
@@ -910,6 +2124,248 @@
 </w:document>
 </file>
 
+<file path=word/endnotes.xml><?xml version="1.0" encoding="utf-8"?>
+<w:endnotes xmlns:wpc="http://schemas.microsoft.com/office/word/2010/wordprocessingCanvas" xmlns:cx="http://schemas.microsoft.com/office/drawing/2014/chartex" xmlns:cx1="http://schemas.microsoft.com/office/drawing/2015/9/8/chartex" xmlns:cx2="http://schemas.microsoft.com/office/drawing/2015/10/21/chartex" xmlns:cx3="http://schemas.microsoft.com/office/drawing/2016/5/9/chartex" xmlns:cx4="http://schemas.microsoft.com/office/drawing/2016/5/10/chartex" xmlns:cx5="http://schemas.microsoft.com/office/drawing/2016/5/11/chartex" xmlns:cx6="http://schemas.microsoft.com/office/drawing/2016/5/12/chartex" xmlns:cx7="http://schemas.microsoft.com/office/drawing/2016/5/13/chartex" xmlns:cx8="http://schemas.microsoft.com/office/drawing/2016/5/14/chartex" xmlns:mc="http://schemas.openxmlformats.org/markup-compatibility/2006" xmlns:aink="http://schemas.microsoft.com/office/drawing/2016/ink" xmlns:am3d="http://schemas.microsoft.com/office/drawing/2017/model3d" xmlns:o="urn:schemas-microsoft-com:office:office" xmlns:r="http://schemas.openxmlformats.org/officeDocument/2006/relationships" xmlns:m="http://schemas.openxmlformats.org/officeDocument/2006/math" xmlns:v="urn:schemas-microsoft-com:vml" xmlns:wp14="http://schemas.microsoft.com/office/word/2010/wordprocessingDrawing" xmlns:wp="http://schemas.openxmlformats.org/drawingml/2006/wordprocessingDrawing" xmlns:w10="urn:schemas-microsoft-com:office:word" xmlns:w="http://schemas.openxmlformats.org/wordprocessingml/2006/main" xmlns:w14="http://schemas.microsoft.com/office/word/2010/wordml" xmlns:w15="http://schemas.microsoft.com/office/word/2012/wordml" xmlns:w16cid="http://schemas.microsoft.com/office/word/2016/wordml/cid" xmlns:w16se="http://schemas.microsoft.com/office/word/2015/wordml/symex" xmlns:wpg="http://schemas.microsoft.com/office/word/2010/wordprocessingGroup" xmlns:wpi="http://schemas.microsoft.com/office/word/2010/wordprocessingInk" xmlns:wne="http://schemas.microsoft.com/office/word/2006/wordml" xmlns:wps="http://schemas.microsoft.com/office/word/2010/wordprocessingShape" mc:Ignorable="w14 w15 w16se w16cid wp14">
+  <w:endnote w:type="separator" w:id="-1">
+    <w:p>
+      <w:pPr>
+        <w:spacing w:line="240" w:lineRule="auto"/>
+      </w:pPr>
+      <w:r>
+        <w:separator/>
+      </w:r>
+    </w:p>
+  </w:endnote>
+  <w:endnote w:type="continuationSeparator" w:id="0">
+    <w:p>
+      <w:pPr>
+        <w:spacing w:line="240" w:lineRule="auto"/>
+      </w:pPr>
+      <w:r>
+        <w:continuationSeparator/>
+      </w:r>
+    </w:p>
+  </w:endnote>
+</w:endnotes>
+</file>
+
+<file path=word/footnotes.xml><?xml version="1.0" encoding="utf-8"?>
+<w:footnotes xmlns:wpc="http://schemas.microsoft.com/office/word/2010/wordprocessingCanvas" xmlns:cx="http://schemas.microsoft.com/office/drawing/2014/chartex" xmlns:cx1="http://schemas.microsoft.com/office/drawing/2015/9/8/chartex" xmlns:cx2="http://schemas.microsoft.com/office/drawing/2015/10/21/chartex" xmlns:cx3="http://schemas.microsoft.com/office/drawing/2016/5/9/chartex" xmlns:cx4="http://schemas.microsoft.com/office/drawing/2016/5/10/chartex" xmlns:cx5="http://schemas.microsoft.com/office/drawing/2016/5/11/chartex" xmlns:cx6="http://schemas.microsoft.com/office/drawing/2016/5/12/chartex" xmlns:cx7="http://schemas.microsoft.com/office/drawing/2016/5/13/chartex" xmlns:cx8="http://schemas.microsoft.com/office/drawing/2016/5/14/chartex" xmlns:mc="http://schemas.openxmlformats.org/markup-compatibility/2006" xmlns:aink="http://schemas.microsoft.com/office/drawing/2016/ink" xmlns:am3d="http://schemas.microsoft.com/office/drawing/2017/model3d" xmlns:o="urn:schemas-microsoft-com:office:office" xmlns:r="http://schemas.openxmlformats.org/officeDocument/2006/relationships" xmlns:m="http://schemas.openxmlformats.org/officeDocument/2006/math" xmlns:v="urn:schemas-microsoft-com:vml" xmlns:wp14="http://schemas.microsoft.com/office/word/2010/wordprocessingDrawing" xmlns:wp="http://schemas.openxmlformats.org/drawingml/2006/wordprocessingDrawing" xmlns:w10="urn:schemas-microsoft-com:office:word" xmlns:w="http://schemas.openxmlformats.org/wordprocessingml/2006/main" xmlns:w14="http://schemas.microsoft.com/office/word/2010/wordml" xmlns:w15="http://schemas.microsoft.com/office/word/2012/wordml" xmlns:w16cid="http://schemas.microsoft.com/office/word/2016/wordml/cid" xmlns:w16se="http://schemas.microsoft.com/office/word/2015/wordml/symex" xmlns:wpg="http://schemas.microsoft.com/office/word/2010/wordprocessingGroup" xmlns:wpi="http://schemas.microsoft.com/office/word/2010/wordprocessingInk" xmlns:wne="http://schemas.microsoft.com/office/word/2006/wordml" xmlns:wps="http://schemas.microsoft.com/office/word/2010/wordprocessingShape" mc:Ignorable="w14 w15 w16se w16cid wp14">
+  <w:footnote w:type="separator" w:id="-1">
+    <w:p>
+      <w:pPr>
+        <w:spacing w:line="240" w:lineRule="auto"/>
+      </w:pPr>
+      <w:r>
+        <w:separator/>
+      </w:r>
+    </w:p>
+  </w:footnote>
+  <w:footnote w:type="continuationSeparator" w:id="0">
+    <w:p>
+      <w:pPr>
+        <w:spacing w:line="240" w:lineRule="auto"/>
+      </w:pPr>
+      <w:r>
+        <w:continuationSeparator/>
+      </w:r>
+    </w:p>
+  </w:footnote>
+  <w:footnote w:id="1">
+    <w:p>
+      <w:pPr>
+        <w:rPr>
+          <w:sz w:val="18"/>
+          <w:szCs w:val="18"/>
+        </w:rPr>
+      </w:pPr>
+      <w:r>
+        <w:rPr>
+          <w:rStyle w:val="FootnoteReference"/>
+        </w:rPr>
+        <w:footnoteRef/>
+      </w:r>
+      <w:r>
+        <w:t xml:space="preserve"> </w:t>
+      </w:r>
+      <w:proofErr w:type="spellStart"/>
+      <w:r>
+        <w:rPr>
+          <w:sz w:val="18"/>
+          <w:szCs w:val="18"/>
+        </w:rPr>
+        <w:t>Salganik</w:t>
+      </w:r>
+      <w:proofErr w:type="spellEnd"/>
+      <w:r>
+        <w:rPr>
+          <w:sz w:val="18"/>
+          <w:szCs w:val="18"/>
+        </w:rPr>
+        <w:t xml:space="preserve"> et al </w:t>
+      </w:r>
+      <w:r>
+        <w:rPr>
+          <w:sz w:val="18"/>
+          <w:szCs w:val="18"/>
+        </w:rPr>
+        <w:t xml:space="preserve">(2006) </w:t>
+      </w:r>
+      <w:r>
+        <w:rPr>
+          <w:sz w:val="18"/>
+          <w:szCs w:val="18"/>
+        </w:rPr>
+        <w:t>Experimental Study of Inequality and Unpredictability in an Artificial Cultural Market</w:t>
+      </w:r>
+      <w:r>
+        <w:rPr>
+          <w:sz w:val="18"/>
+          <w:szCs w:val="18"/>
+        </w:rPr>
+        <w:t xml:space="preserve"> </w:t>
+      </w:r>
+      <w:hyperlink r:id="rId1" w:history="1">
+        <w:r>
+          <w:rPr>
+            <w:color w:val="0000FF"/>
+            <w:sz w:val="18"/>
+            <w:szCs w:val="18"/>
+            <w:u w:val="single"/>
+          </w:rPr>
+          <w:t>https://www.princeton.edu/~mjs3/salganik_dodds_watts06_full.pdf</w:t>
+        </w:r>
+      </w:hyperlink>
+    </w:p>
+  </w:footnote>
+  <w:footnote w:id="2">
+    <w:p>
+      <w:pPr>
+        <w:rPr>
+          <w:sz w:val="18"/>
+          <w:szCs w:val="18"/>
+        </w:rPr>
+      </w:pPr>
+      <w:r>
+        <w:rPr>
+          <w:rStyle w:val="FootnoteReference"/>
+          <w:sz w:val="18"/>
+          <w:szCs w:val="18"/>
+        </w:rPr>
+        <w:footnoteRef/>
+      </w:r>
+      <w:r>
+        <w:rPr>
+          <w:sz w:val="18"/>
+          <w:szCs w:val="18"/>
+        </w:rPr>
+        <w:t xml:space="preserve"> </w:t>
+      </w:r>
+      <w:proofErr w:type="spellStart"/>
+      <w:r>
+        <w:rPr>
+          <w:sz w:val="18"/>
+          <w:szCs w:val="18"/>
+        </w:rPr>
+        <w:t>Herremans</w:t>
+      </w:r>
+      <w:proofErr w:type="spellEnd"/>
+      <w:r>
+        <w:rPr>
+          <w:sz w:val="18"/>
+          <w:szCs w:val="18"/>
+        </w:rPr>
+        <w:t xml:space="preserve"> et al</w:t>
+      </w:r>
+      <w:r>
+        <w:rPr>
+          <w:sz w:val="18"/>
+          <w:szCs w:val="18"/>
+        </w:rPr>
+        <w:t xml:space="preserve"> (2014)</w:t>
+      </w:r>
+      <w:r>
+        <w:rPr>
+          <w:sz w:val="18"/>
+          <w:szCs w:val="18"/>
+        </w:rPr>
+        <w:t xml:space="preserve"> Dance Hit Song Prediction</w:t>
+      </w:r>
+      <w:r>
+        <w:rPr>
+          <w:sz w:val="18"/>
+          <w:szCs w:val="18"/>
+        </w:rPr>
+        <w:t xml:space="preserve"> </w:t>
+      </w:r>
+      <w:hyperlink r:id="rId2" w:history="1">
+        <w:r>
+          <w:rPr>
+            <w:color w:val="0000FF"/>
+            <w:sz w:val="18"/>
+            <w:szCs w:val="18"/>
+            <w:u w:val="single"/>
+          </w:rPr>
+          <w:t>http://antor.uantwerpen.be/wordpress/wp-content/papercite-data/pdf/herremans2014dance.pdf</w:t>
+        </w:r>
+      </w:hyperlink>
+    </w:p>
+  </w:footnote>
+  <w:footnote w:id="3">
+    <w:p>
+      <w:pPr>
+        <w:rPr>
+          <w:sz w:val="18"/>
+          <w:szCs w:val="18"/>
+        </w:rPr>
+      </w:pPr>
+      <w:r>
+        <w:rPr>
+          <w:rStyle w:val="FootnoteReference"/>
+          <w:sz w:val="18"/>
+          <w:szCs w:val="18"/>
+        </w:rPr>
+        <w:footnoteRef/>
+      </w:r>
+      <w:r>
+        <w:rPr>
+          <w:sz w:val="18"/>
+          <w:szCs w:val="18"/>
+        </w:rPr>
+        <w:t xml:space="preserve"> Pham et al (2015) Predicting Song Popularity </w:t>
+      </w:r>
+      <w:hyperlink r:id="rId3" w:history="1">
+        <w:r>
+          <w:rPr>
+            <w:color w:val="0000FF"/>
+            <w:sz w:val="18"/>
+            <w:szCs w:val="18"/>
+            <w:u w:val="single"/>
+          </w:rPr>
+          <w:t>http://cs229.stanford.edu/proj2015/140_report.pdf</w:t>
+        </w:r>
+      </w:hyperlink>
+    </w:p>
+  </w:footnote>
+  <w:footnote w:id="4">
+    <w:p>
+      <w:pPr>
+        <w:pStyle w:val="FootnoteText"/>
+      </w:pPr>
+      <w:r>
+        <w:rPr>
+          <w:rStyle w:val="FootnoteReference"/>
+        </w:rPr>
+        <w:footnoteRef/>
+      </w:r>
+      <w:r>
+        <w:t xml:space="preserve"> Now owned by Spotify</w:t>
+      </w:r>
+    </w:p>
+  </w:footnote>
+</w:footnotes>
+</file>
+
 <file path=word/numbering.xml><?xml version="1.0" encoding="utf-8"?>
 <w:numbering xmlns:wpc="http://schemas.microsoft.com/office/word/2010/wordprocessingCanvas" xmlns:cx="http://schemas.microsoft.com/office/drawing/2014/chartex" xmlns:cx1="http://schemas.microsoft.com/office/drawing/2015/9/8/chartex" xmlns:cx2="http://schemas.microsoft.com/office/drawing/2015/10/21/chartex" xmlns:cx3="http://schemas.microsoft.com/office/drawing/2016/5/9/chartex" xmlns:cx4="http://schemas.microsoft.com/office/drawing/2016/5/10/chartex" xmlns:cx5="http://schemas.microsoft.com/office/drawing/2016/5/11/chartex" xmlns:cx6="http://schemas.microsoft.com/office/drawing/2016/5/12/chartex" xmlns:cx7="http://schemas.microsoft.com/office/drawing/2016/5/13/chartex" xmlns:cx8="http://schemas.microsoft.com/office/drawing/2016/5/14/chartex" xmlns:mc="http://schemas.openxmlformats.org/markup-compatibility/2006" xmlns:aink="http://schemas.microsoft.com/office/drawing/2016/ink" xmlns:am3d="http://schemas.microsoft.com/office/drawing/2017/model3d" xmlns:o="urn:schemas-microsoft-com:office:office" xmlns:r="http://schemas.openxmlformats.org/officeDocument/2006/relationships" xmlns:m="http://schemas.openxmlformats.org/officeDocument/2006/math" xmlns:v="urn:schemas-microsoft-com:vml" xmlns:wp14="http://schemas.microsoft.com/office/word/2010/wordprocessingDrawing" xmlns:wp="http://schemas.openxmlformats.org/drawingml/2006/wordprocessingDrawing" xmlns:w10="urn:schemas-microsoft-com:office:word" xmlns:w="http://schemas.openxmlformats.org/wordprocessingml/2006/main" xmlns:w14="http://schemas.microsoft.com/office/word/2010/wordml" xmlns:w15="http://schemas.microsoft.com/office/word/2012/wordml" xmlns:w16cid="http://schemas.microsoft.com/office/word/2016/wordml/cid" xmlns:w16se="http://schemas.microsoft.com/office/word/2015/wordml/symex" xmlns:wpg="http://schemas.microsoft.com/office/word/2010/wordprocessingGroup" xmlns:wpi="http://schemas.microsoft.com/office/word/2010/wordprocessingInk" xmlns:wne="http://schemas.microsoft.com/office/word/2006/wordml" xmlns:wps="http://schemas.microsoft.com/office/word/2010/wordprocessingShape" mc:Ignorable="w14 w15 w16se w16cid wp14">
   <w:abstractNum w:abstractNumId="0" w15:restartNumberingAfterBreak="0">
@@ -1026,6 +2482,207 @@
     </w:lvl>
   </w:abstractNum>
   <w:abstractNum w:abstractNumId="1" w15:restartNumberingAfterBreak="0">
+    <w:nsid w:val="1F275F41"/>
+    <w:multiLevelType w:val="hybridMultilevel"/>
+    <w:tmpl w:val="1758CE9C"/>
+    <w:lvl w:ilvl="0" w:tplc="04090001">
+      <w:numFmt w:val="bullet"/>
+      <w:lvlText w:val=""/>
+      <w:lvlJc w:val="left"/>
+      <w:pPr>
+        <w:ind w:left="720" w:hanging="360"/>
+      </w:pPr>
+      <w:rPr>
+        <w:rFonts w:ascii="Symbol" w:eastAsia="Times New Roman" w:hAnsi="Symbol" w:cs="Times New Roman" w:hint="default"/>
+      </w:rPr>
+    </w:lvl>
+    <w:lvl w:ilvl="1" w:tplc="04090003">
+      <w:start w:val="1"/>
+      <w:numFmt w:val="bullet"/>
+      <w:lvlText w:val="o"/>
+      <w:lvlJc w:val="left"/>
+      <w:pPr>
+        <w:ind w:left="1440" w:hanging="360"/>
+      </w:pPr>
+      <w:rPr>
+        <w:rFonts w:ascii="Courier New" w:hAnsi="Courier New" w:cs="Courier New" w:hint="default"/>
+      </w:rPr>
+    </w:lvl>
+    <w:lvl w:ilvl="2" w:tplc="04090005" w:tentative="1">
+      <w:start w:val="1"/>
+      <w:numFmt w:val="bullet"/>
+      <w:lvlText w:val=""/>
+      <w:lvlJc w:val="left"/>
+      <w:pPr>
+        <w:ind w:left="2160" w:hanging="360"/>
+      </w:pPr>
+      <w:rPr>
+        <w:rFonts w:ascii="Wingdings" w:hAnsi="Wingdings" w:hint="default"/>
+      </w:rPr>
+    </w:lvl>
+    <w:lvl w:ilvl="3" w:tplc="04090001" w:tentative="1">
+      <w:start w:val="1"/>
+      <w:numFmt w:val="bullet"/>
+      <w:lvlText w:val=""/>
+      <w:lvlJc w:val="left"/>
+      <w:pPr>
+        <w:ind w:left="2880" w:hanging="360"/>
+      </w:pPr>
+      <w:rPr>
+        <w:rFonts w:ascii="Symbol" w:hAnsi="Symbol" w:hint="default"/>
+      </w:rPr>
+    </w:lvl>
+    <w:lvl w:ilvl="4" w:tplc="04090003" w:tentative="1">
+      <w:start w:val="1"/>
+      <w:numFmt w:val="bullet"/>
+      <w:lvlText w:val="o"/>
+      <w:lvlJc w:val="left"/>
+      <w:pPr>
+        <w:ind w:left="3600" w:hanging="360"/>
+      </w:pPr>
+      <w:rPr>
+        <w:rFonts w:ascii="Courier New" w:hAnsi="Courier New" w:cs="Courier New" w:hint="default"/>
+      </w:rPr>
+    </w:lvl>
+    <w:lvl w:ilvl="5" w:tplc="04090005" w:tentative="1">
+      <w:start w:val="1"/>
+      <w:numFmt w:val="bullet"/>
+      <w:lvlText w:val=""/>
+      <w:lvlJc w:val="left"/>
+      <w:pPr>
+        <w:ind w:left="4320" w:hanging="360"/>
+      </w:pPr>
+      <w:rPr>
+        <w:rFonts w:ascii="Wingdings" w:hAnsi="Wingdings" w:hint="default"/>
+      </w:rPr>
+    </w:lvl>
+    <w:lvl w:ilvl="6" w:tplc="04090001" w:tentative="1">
+      <w:start w:val="1"/>
+      <w:numFmt w:val="bullet"/>
+      <w:lvlText w:val=""/>
+      <w:lvlJc w:val="left"/>
+      <w:pPr>
+        <w:ind w:left="5040" w:hanging="360"/>
+      </w:pPr>
+      <w:rPr>
+        <w:rFonts w:ascii="Symbol" w:hAnsi="Symbol" w:hint="default"/>
+      </w:rPr>
+    </w:lvl>
+    <w:lvl w:ilvl="7" w:tplc="04090003" w:tentative="1">
+      <w:start w:val="1"/>
+      <w:numFmt w:val="bullet"/>
+      <w:lvlText w:val="o"/>
+      <w:lvlJc w:val="left"/>
+      <w:pPr>
+        <w:ind w:left="5760" w:hanging="360"/>
+      </w:pPr>
+      <w:rPr>
+        <w:rFonts w:ascii="Courier New" w:hAnsi="Courier New" w:cs="Courier New" w:hint="default"/>
+      </w:rPr>
+    </w:lvl>
+    <w:lvl w:ilvl="8" w:tplc="04090005" w:tentative="1">
+      <w:start w:val="1"/>
+      <w:numFmt w:val="bullet"/>
+      <w:lvlText w:val=""/>
+      <w:lvlJc w:val="left"/>
+      <w:pPr>
+        <w:ind w:left="6480" w:hanging="360"/>
+      </w:pPr>
+      <w:rPr>
+        <w:rFonts w:ascii="Wingdings" w:hAnsi="Wingdings" w:hint="default"/>
+      </w:rPr>
+    </w:lvl>
+  </w:abstractNum>
+  <w:abstractNum w:abstractNumId="2" w15:restartNumberingAfterBreak="0">
+    <w:nsid w:val="240E621F"/>
+    <w:multiLevelType w:val="hybridMultilevel"/>
+    <w:tmpl w:val="E46EE8DC"/>
+    <w:lvl w:ilvl="0" w:tplc="0409000F">
+      <w:start w:val="1"/>
+      <w:numFmt w:val="decimal"/>
+      <w:lvlText w:val="%1."/>
+      <w:lvlJc w:val="left"/>
+      <w:pPr>
+        <w:ind w:left="720" w:hanging="360"/>
+      </w:pPr>
+      <w:rPr>
+        <w:rFonts w:hint="default"/>
+      </w:rPr>
+    </w:lvl>
+    <w:lvl w:ilvl="1" w:tplc="04090019" w:tentative="1">
+      <w:start w:val="1"/>
+      <w:numFmt w:val="lowerLetter"/>
+      <w:lvlText w:val="%2."/>
+      <w:lvlJc w:val="left"/>
+      <w:pPr>
+        <w:ind w:left="1440" w:hanging="360"/>
+      </w:pPr>
+    </w:lvl>
+    <w:lvl w:ilvl="2" w:tplc="0409001B" w:tentative="1">
+      <w:start w:val="1"/>
+      <w:numFmt w:val="lowerRoman"/>
+      <w:lvlText w:val="%3."/>
+      <w:lvlJc w:val="right"/>
+      <w:pPr>
+        <w:ind w:left="2160" w:hanging="180"/>
+      </w:pPr>
+    </w:lvl>
+    <w:lvl w:ilvl="3" w:tplc="0409000F" w:tentative="1">
+      <w:start w:val="1"/>
+      <w:numFmt w:val="decimal"/>
+      <w:lvlText w:val="%4."/>
+      <w:lvlJc w:val="left"/>
+      <w:pPr>
+        <w:ind w:left="2880" w:hanging="360"/>
+      </w:pPr>
+    </w:lvl>
+    <w:lvl w:ilvl="4" w:tplc="04090019" w:tentative="1">
+      <w:start w:val="1"/>
+      <w:numFmt w:val="lowerLetter"/>
+      <w:lvlText w:val="%5."/>
+      <w:lvlJc w:val="left"/>
+      <w:pPr>
+        <w:ind w:left="3600" w:hanging="360"/>
+      </w:pPr>
+    </w:lvl>
+    <w:lvl w:ilvl="5" w:tplc="0409001B" w:tentative="1">
+      <w:start w:val="1"/>
+      <w:numFmt w:val="lowerRoman"/>
+      <w:lvlText w:val="%6."/>
+      <w:lvlJc w:val="right"/>
+      <w:pPr>
+        <w:ind w:left="4320" w:hanging="180"/>
+      </w:pPr>
+    </w:lvl>
+    <w:lvl w:ilvl="6" w:tplc="0409000F" w:tentative="1">
+      <w:start w:val="1"/>
+      <w:numFmt w:val="decimal"/>
+      <w:lvlText w:val="%7."/>
+      <w:lvlJc w:val="left"/>
+      <w:pPr>
+        <w:ind w:left="5040" w:hanging="360"/>
+      </w:pPr>
+    </w:lvl>
+    <w:lvl w:ilvl="7" w:tplc="04090019" w:tentative="1">
+      <w:start w:val="1"/>
+      <w:numFmt w:val="lowerLetter"/>
+      <w:lvlText w:val="%8."/>
+      <w:lvlJc w:val="left"/>
+      <w:pPr>
+        <w:ind w:left="5760" w:hanging="360"/>
+      </w:pPr>
+    </w:lvl>
+    <w:lvl w:ilvl="8" w:tplc="0409001B" w:tentative="1">
+      <w:start w:val="1"/>
+      <w:numFmt w:val="lowerRoman"/>
+      <w:lvlText w:val="%9."/>
+      <w:lvlJc w:val="right"/>
+      <w:pPr>
+        <w:ind w:left="6480" w:hanging="180"/>
+      </w:pPr>
+    </w:lvl>
+  </w:abstractNum>
+  <w:abstractNum w:abstractNumId="3" w15:restartNumberingAfterBreak="0">
     <w:nsid w:val="2CB00C79"/>
     <w:multiLevelType w:val="multilevel"/>
     <w:tmpl w:val="7C065636"/>
@@ -1138,7 +2795,119 @@
       </w:rPr>
     </w:lvl>
   </w:abstractNum>
-  <w:abstractNum w:abstractNumId="2" w15:restartNumberingAfterBreak="0">
+  <w:abstractNum w:abstractNumId="4" w15:restartNumberingAfterBreak="0">
+    <w:nsid w:val="421C7DE0"/>
+    <w:multiLevelType w:val="hybridMultilevel"/>
+    <w:tmpl w:val="AC56040E"/>
+    <w:lvl w:ilvl="0" w:tplc="04090001">
+      <w:numFmt w:val="bullet"/>
+      <w:lvlText w:val=""/>
+      <w:lvlJc w:val="left"/>
+      <w:pPr>
+        <w:ind w:left="720" w:hanging="360"/>
+      </w:pPr>
+      <w:rPr>
+        <w:rFonts w:ascii="Symbol" w:eastAsia="Times New Roman" w:hAnsi="Symbol" w:cs="Times New Roman" w:hint="default"/>
+      </w:rPr>
+    </w:lvl>
+    <w:lvl w:ilvl="1" w:tplc="04090003" w:tentative="1">
+      <w:start w:val="1"/>
+      <w:numFmt w:val="bullet"/>
+      <w:lvlText w:val="o"/>
+      <w:lvlJc w:val="left"/>
+      <w:pPr>
+        <w:ind w:left="1440" w:hanging="360"/>
+      </w:pPr>
+      <w:rPr>
+        <w:rFonts w:ascii="Courier New" w:hAnsi="Courier New" w:cs="Courier New" w:hint="default"/>
+      </w:rPr>
+    </w:lvl>
+    <w:lvl w:ilvl="2" w:tplc="04090005" w:tentative="1">
+      <w:start w:val="1"/>
+      <w:numFmt w:val="bullet"/>
+      <w:lvlText w:val=""/>
+      <w:lvlJc w:val="left"/>
+      <w:pPr>
+        <w:ind w:left="2160" w:hanging="360"/>
+      </w:pPr>
+      <w:rPr>
+        <w:rFonts w:ascii="Wingdings" w:hAnsi="Wingdings" w:hint="default"/>
+      </w:rPr>
+    </w:lvl>
+    <w:lvl w:ilvl="3" w:tplc="04090001" w:tentative="1">
+      <w:start w:val="1"/>
+      <w:numFmt w:val="bullet"/>
+      <w:lvlText w:val=""/>
+      <w:lvlJc w:val="left"/>
+      <w:pPr>
+        <w:ind w:left="2880" w:hanging="360"/>
+      </w:pPr>
+      <w:rPr>
+        <w:rFonts w:ascii="Symbol" w:hAnsi="Symbol" w:hint="default"/>
+      </w:rPr>
+    </w:lvl>
+    <w:lvl w:ilvl="4" w:tplc="04090003" w:tentative="1">
+      <w:start w:val="1"/>
+      <w:numFmt w:val="bullet"/>
+      <w:lvlText w:val="o"/>
+      <w:lvlJc w:val="left"/>
+      <w:pPr>
+        <w:ind w:left="3600" w:hanging="360"/>
+      </w:pPr>
+      <w:rPr>
+        <w:rFonts w:ascii="Courier New" w:hAnsi="Courier New" w:cs="Courier New" w:hint="default"/>
+      </w:rPr>
+    </w:lvl>
+    <w:lvl w:ilvl="5" w:tplc="04090005" w:tentative="1">
+      <w:start w:val="1"/>
+      <w:numFmt w:val="bullet"/>
+      <w:lvlText w:val=""/>
+      <w:lvlJc w:val="left"/>
+      <w:pPr>
+        <w:ind w:left="4320" w:hanging="360"/>
+      </w:pPr>
+      <w:rPr>
+        <w:rFonts w:ascii="Wingdings" w:hAnsi="Wingdings" w:hint="default"/>
+      </w:rPr>
+    </w:lvl>
+    <w:lvl w:ilvl="6" w:tplc="04090001" w:tentative="1">
+      <w:start w:val="1"/>
+      <w:numFmt w:val="bullet"/>
+      <w:lvlText w:val=""/>
+      <w:lvlJc w:val="left"/>
+      <w:pPr>
+        <w:ind w:left="5040" w:hanging="360"/>
+      </w:pPr>
+      <w:rPr>
+        <w:rFonts w:ascii="Symbol" w:hAnsi="Symbol" w:hint="default"/>
+      </w:rPr>
+    </w:lvl>
+    <w:lvl w:ilvl="7" w:tplc="04090003" w:tentative="1">
+      <w:start w:val="1"/>
+      <w:numFmt w:val="bullet"/>
+      <w:lvlText w:val="o"/>
+      <w:lvlJc w:val="left"/>
+      <w:pPr>
+        <w:ind w:left="5760" w:hanging="360"/>
+      </w:pPr>
+      <w:rPr>
+        <w:rFonts w:ascii="Courier New" w:hAnsi="Courier New" w:cs="Courier New" w:hint="default"/>
+      </w:rPr>
+    </w:lvl>
+    <w:lvl w:ilvl="8" w:tplc="04090005" w:tentative="1">
+      <w:start w:val="1"/>
+      <w:numFmt w:val="bullet"/>
+      <w:lvlText w:val=""/>
+      <w:lvlJc w:val="left"/>
+      <w:pPr>
+        <w:ind w:left="6480" w:hanging="360"/>
+      </w:pPr>
+      <w:rPr>
+        <w:rFonts w:ascii="Wingdings" w:hAnsi="Wingdings" w:hint="default"/>
+      </w:rPr>
+    </w:lvl>
+  </w:abstractNum>
+  <w:abstractNum w:abstractNumId="5" w15:restartNumberingAfterBreak="0">
     <w:nsid w:val="4A1C66DB"/>
     <w:multiLevelType w:val="hybridMultilevel"/>
     <w:tmpl w:val="EAAA4390"/>
@@ -1250,13 +3019,174 @@
       </w:rPr>
     </w:lvl>
   </w:abstractNum>
+  <w:abstractNum w:abstractNumId="6" w15:restartNumberingAfterBreak="0">
+    <w:nsid w:val="6FAD0F50"/>
+    <w:multiLevelType w:val="multilevel"/>
+    <w:tmpl w:val="4E3CB5E0"/>
+    <w:lvl w:ilvl="0">
+      <w:start w:val="1"/>
+      <w:numFmt w:val="bullet"/>
+      <w:lvlText w:val=""/>
+      <w:lvlJc w:val="left"/>
+      <w:pPr>
+        <w:tabs>
+          <w:tab w:val="num" w:pos="720"/>
+        </w:tabs>
+        <w:ind w:left="720" w:hanging="360"/>
+      </w:pPr>
+      <w:rPr>
+        <w:rFonts w:ascii="Symbol" w:hAnsi="Symbol" w:hint="default"/>
+        <w:sz w:val="20"/>
+      </w:rPr>
+    </w:lvl>
+    <w:lvl w:ilvl="1" w:tentative="1">
+      <w:start w:val="1"/>
+      <w:numFmt w:val="bullet"/>
+      <w:lvlText w:val=""/>
+      <w:lvlJc w:val="left"/>
+      <w:pPr>
+        <w:tabs>
+          <w:tab w:val="num" w:pos="1440"/>
+        </w:tabs>
+        <w:ind w:left="1440" w:hanging="360"/>
+      </w:pPr>
+      <w:rPr>
+        <w:rFonts w:ascii="Symbol" w:hAnsi="Symbol" w:hint="default"/>
+        <w:sz w:val="20"/>
+      </w:rPr>
+    </w:lvl>
+    <w:lvl w:ilvl="2" w:tentative="1">
+      <w:start w:val="1"/>
+      <w:numFmt w:val="bullet"/>
+      <w:lvlText w:val=""/>
+      <w:lvlJc w:val="left"/>
+      <w:pPr>
+        <w:tabs>
+          <w:tab w:val="num" w:pos="2160"/>
+        </w:tabs>
+        <w:ind w:left="2160" w:hanging="360"/>
+      </w:pPr>
+      <w:rPr>
+        <w:rFonts w:ascii="Symbol" w:hAnsi="Symbol" w:hint="default"/>
+        <w:sz w:val="20"/>
+      </w:rPr>
+    </w:lvl>
+    <w:lvl w:ilvl="3" w:tentative="1">
+      <w:start w:val="1"/>
+      <w:numFmt w:val="bullet"/>
+      <w:lvlText w:val=""/>
+      <w:lvlJc w:val="left"/>
+      <w:pPr>
+        <w:tabs>
+          <w:tab w:val="num" w:pos="2880"/>
+        </w:tabs>
+        <w:ind w:left="2880" w:hanging="360"/>
+      </w:pPr>
+      <w:rPr>
+        <w:rFonts w:ascii="Symbol" w:hAnsi="Symbol" w:hint="default"/>
+        <w:sz w:val="20"/>
+      </w:rPr>
+    </w:lvl>
+    <w:lvl w:ilvl="4" w:tentative="1">
+      <w:start w:val="1"/>
+      <w:numFmt w:val="bullet"/>
+      <w:lvlText w:val=""/>
+      <w:lvlJc w:val="left"/>
+      <w:pPr>
+        <w:tabs>
+          <w:tab w:val="num" w:pos="3600"/>
+        </w:tabs>
+        <w:ind w:left="3600" w:hanging="360"/>
+      </w:pPr>
+      <w:rPr>
+        <w:rFonts w:ascii="Symbol" w:hAnsi="Symbol" w:hint="default"/>
+        <w:sz w:val="20"/>
+      </w:rPr>
+    </w:lvl>
+    <w:lvl w:ilvl="5" w:tentative="1">
+      <w:start w:val="1"/>
+      <w:numFmt w:val="bullet"/>
+      <w:lvlText w:val=""/>
+      <w:lvlJc w:val="left"/>
+      <w:pPr>
+        <w:tabs>
+          <w:tab w:val="num" w:pos="4320"/>
+        </w:tabs>
+        <w:ind w:left="4320" w:hanging="360"/>
+      </w:pPr>
+      <w:rPr>
+        <w:rFonts w:ascii="Symbol" w:hAnsi="Symbol" w:hint="default"/>
+        <w:sz w:val="20"/>
+      </w:rPr>
+    </w:lvl>
+    <w:lvl w:ilvl="6" w:tentative="1">
+      <w:start w:val="1"/>
+      <w:numFmt w:val="bullet"/>
+      <w:lvlText w:val=""/>
+      <w:lvlJc w:val="left"/>
+      <w:pPr>
+        <w:tabs>
+          <w:tab w:val="num" w:pos="5040"/>
+        </w:tabs>
+        <w:ind w:left="5040" w:hanging="360"/>
+      </w:pPr>
+      <w:rPr>
+        <w:rFonts w:ascii="Symbol" w:hAnsi="Symbol" w:hint="default"/>
+        <w:sz w:val="20"/>
+      </w:rPr>
+    </w:lvl>
+    <w:lvl w:ilvl="7" w:tentative="1">
+      <w:start w:val="1"/>
+      <w:numFmt w:val="bullet"/>
+      <w:lvlText w:val=""/>
+      <w:lvlJc w:val="left"/>
+      <w:pPr>
+        <w:tabs>
+          <w:tab w:val="num" w:pos="5760"/>
+        </w:tabs>
+        <w:ind w:left="5760" w:hanging="360"/>
+      </w:pPr>
+      <w:rPr>
+        <w:rFonts w:ascii="Symbol" w:hAnsi="Symbol" w:hint="default"/>
+        <w:sz w:val="20"/>
+      </w:rPr>
+    </w:lvl>
+    <w:lvl w:ilvl="8" w:tentative="1">
+      <w:start w:val="1"/>
+      <w:numFmt w:val="bullet"/>
+      <w:lvlText w:val=""/>
+      <w:lvlJc w:val="left"/>
+      <w:pPr>
+        <w:tabs>
+          <w:tab w:val="num" w:pos="6480"/>
+        </w:tabs>
+        <w:ind w:left="6480" w:hanging="360"/>
+      </w:pPr>
+      <w:rPr>
+        <w:rFonts w:ascii="Symbol" w:hAnsi="Symbol" w:hint="default"/>
+        <w:sz w:val="20"/>
+      </w:rPr>
+    </w:lvl>
+  </w:abstractNum>
   <w:num w:numId="1">
-    <w:abstractNumId w:val="1"/>
+    <w:abstractNumId w:val="3"/>
   </w:num>
   <w:num w:numId="2">
     <w:abstractNumId w:val="0"/>
   </w:num>
   <w:num w:numId="3">
+    <w:abstractNumId w:val="5"/>
+  </w:num>
+  <w:num w:numId="4">
+    <w:abstractNumId w:val="1"/>
+  </w:num>
+  <w:num w:numId="5">
+    <w:abstractNumId w:val="4"/>
+  </w:num>
+  <w:num w:numId="6">
+    <w:abstractNumId w:val="6"/>
+  </w:num>
+  <w:num w:numId="7">
     <w:abstractNumId w:val="2"/>
   </w:num>
 </w:numbering>
@@ -1892,6 +3822,87 @@
       <w:szCs w:val="24"/>
     </w:rPr>
   </w:style>
+  <w:style w:type="paragraph" w:styleId="ListParagraph">
+    <w:name w:val="List Paragraph"/>
+    <w:basedOn w:val="Normal"/>
+    <w:uiPriority w:val="34"/>
+    <w:qFormat/>
+    <w:rsid w:val="001E0962"/>
+    <w:pPr>
+      <w:ind w:left="720"/>
+      <w:contextualSpacing/>
+    </w:pPr>
+  </w:style>
+  <w:style w:type="table" w:styleId="TableGrid">
+    <w:name w:val="Table Grid"/>
+    <w:basedOn w:val="TableNormal"/>
+    <w:uiPriority w:val="39"/>
+    <w:rsid w:val="00650AEA"/>
+    <w:pPr>
+      <w:spacing w:line="240" w:lineRule="auto"/>
+    </w:pPr>
+    <w:tblPr>
+      <w:tblBorders>
+        <w:top w:val="single" w:sz="4" w:space="0" w:color="auto"/>
+        <w:left w:val="single" w:sz="4" w:space="0" w:color="auto"/>
+        <w:bottom w:val="single" w:sz="4" w:space="0" w:color="auto"/>
+        <w:right w:val="single" w:sz="4" w:space="0" w:color="auto"/>
+        <w:insideH w:val="single" w:sz="4" w:space="0" w:color="auto"/>
+        <w:insideV w:val="single" w:sz="4" w:space="0" w:color="auto"/>
+      </w:tblBorders>
+    </w:tblPr>
+  </w:style>
+  <w:style w:type="paragraph" w:styleId="FootnoteText">
+    <w:name w:val="footnote text"/>
+    <w:basedOn w:val="Normal"/>
+    <w:link w:val="FootnoteTextChar"/>
+    <w:uiPriority w:val="99"/>
+    <w:semiHidden/>
+    <w:unhideWhenUsed/>
+    <w:rsid w:val="00C11B0F"/>
+    <w:pPr>
+      <w:spacing w:line="240" w:lineRule="auto"/>
+    </w:pPr>
+    <w:rPr>
+      <w:sz w:val="20"/>
+      <w:szCs w:val="20"/>
+    </w:rPr>
+  </w:style>
+  <w:style w:type="character" w:customStyle="1" w:styleId="FootnoteTextChar">
+    <w:name w:val="Footnote Text Char"/>
+    <w:basedOn w:val="DefaultParagraphFont"/>
+    <w:link w:val="FootnoteText"/>
+    <w:uiPriority w:val="99"/>
+    <w:semiHidden/>
+    <w:rsid w:val="00C11B0F"/>
+    <w:rPr>
+      <w:sz w:val="20"/>
+      <w:szCs w:val="20"/>
+    </w:rPr>
+  </w:style>
+  <w:style w:type="character" w:styleId="FootnoteReference">
+    <w:name w:val="footnote reference"/>
+    <w:basedOn w:val="DefaultParagraphFont"/>
+    <w:uiPriority w:val="99"/>
+    <w:semiHidden/>
+    <w:unhideWhenUsed/>
+    <w:rsid w:val="00C11B0F"/>
+    <w:rPr>
+      <w:vertAlign w:val="superscript"/>
+    </w:rPr>
+  </w:style>
+  <w:style w:type="character" w:styleId="Hyperlink">
+    <w:name w:val="Hyperlink"/>
+    <w:basedOn w:val="DefaultParagraphFont"/>
+    <w:uiPriority w:val="99"/>
+    <w:semiHidden/>
+    <w:unhideWhenUsed/>
+    <w:rsid w:val="00CD0A40"/>
+    <w:rPr>
+      <w:color w:val="0000FF"/>
+      <w:u w:val="single"/>
+    </w:rPr>
+  </w:style>
 </w:styles>
 </file>
 
@@ -2213,4 +4224,16 @@
   </a:objectDefaults>
   <a:extraClrSchemeLst/>
 </a:theme>
+</file>
+
+<file path=customXml/item1.xml><?xml version="1.0" encoding="utf-8"?>
+<b:Sources xmlns:b="http://schemas.openxmlformats.org/officeDocument/2006/bibliography" xmlns="http://schemas.openxmlformats.org/officeDocument/2006/bibliography" SelectedStyle="/APASixthEditionOfficeOnline.xsl" StyleName="APA" Version="6"/>
+</file>
+
+<file path=customXml/itemProps1.xml><?xml version="1.0" encoding="utf-8"?>
+<ds:datastoreItem xmlns:ds="http://schemas.openxmlformats.org/officeDocument/2006/customXml" ds:itemID="{5E2A9AE6-E547-8143-BBBD-366DF48CDF44}">
+  <ds:schemaRefs>
+    <ds:schemaRef ds:uri="http://schemas.openxmlformats.org/officeDocument/2006/bibliography"/>
+  </ds:schemaRefs>
+</ds:datastoreItem>
 </file>
</xml_diff>

<commit_message>
feat: added merging of dataset with genre and style info
</commit_message>
<xml_diff>
--- a/reports/Milestone 2 MSD Group 3 V1.docx
+++ b/reports/Milestone 2 MSD Group 3 V1.docx
@@ -150,15 +150,7 @@
         <w:t xml:space="preserve"> </w:t>
       </w:r>
       <w:r>
-        <w:t xml:space="preserve">(artist information, year of release </w:t>
-      </w:r>
-      <w:bookmarkStart w:id="1" w:name="_GoBack"/>
-      <w:r>
-        <w:t>etc</w:t>
-      </w:r>
-      <w:bookmarkEnd w:id="1"/>
-      <w:r>
-        <w:t>).</w:t>
+        <w:t>(artist information, year of release etc).</w:t>
       </w:r>
       <w:r>
         <w:t xml:space="preserve"> </w:t>
@@ -329,7 +321,13 @@
         <w:rPr>
           <w:color w:val="4F81BD" w:themeColor="accent1"/>
         </w:rPr>
-        <w:t>Preliminary EDA</w:t>
+        <w:t>Preliminary</w:t>
+      </w:r>
+      <w:r>
+        <w:rPr>
+          <w:color w:val="4F81BD" w:themeColor="accent1"/>
+        </w:rPr>
+        <w:t xml:space="preserve"> EDA</w:t>
       </w:r>
     </w:p>
     <w:p>
@@ -448,13 +446,15 @@
         <w:t>This has values ranging</w:t>
       </w:r>
       <w:r>
-        <w:t xml:space="preserve"> from 0-1, and indicates the popularity of a song. It is assigned algorithmically based on various metrics, including news</w:t>
-      </w:r>
-      <w:r>
-        <w:t>/blog</w:t>
-      </w:r>
-      <w:r>
-        <w:t xml:space="preserve"> mentions, play counts, music reviews, radio airtime and Billboard rankings. </w:t>
+        <w:t xml:space="preserve"> from </w:t>
+      </w:r>
+      <w:proofErr w:type="gramStart"/>
+      <w:r>
+        <w:t>0-1, and</w:t>
+      </w:r>
+      <w:proofErr w:type="gramEnd"/>
+      <w:r>
+        <w:t xml:space="preserve"> indicates the popularity of a song. It is assigned algorithmically based on various metrics, including news/blog mentions, play counts, music reviews, radio airtime and Billboard rankings. </w:t>
       </w:r>
     </w:p>
     <w:p>
@@ -738,7 +738,25 @@
           <w:sz w:val="22"/>
           <w:szCs w:val="22"/>
         </w:rPr>
-        <w:t xml:space="preserve">ar artists’. </w:t>
+        <w:t xml:space="preserve">ar </w:t>
+      </w:r>
+      <w:proofErr w:type="gramStart"/>
+      <w:r>
+        <w:rPr>
+          <w:rFonts w:ascii="ArialMT" w:hAnsi="ArialMT"/>
+          <w:sz w:val="22"/>
+          <w:szCs w:val="22"/>
+        </w:rPr>
+        <w:t>artists’</w:t>
+      </w:r>
+      <w:proofErr w:type="gramEnd"/>
+      <w:r>
+        <w:rPr>
+          <w:rFonts w:ascii="ArialMT" w:hAnsi="ArialMT"/>
+          <w:sz w:val="22"/>
+          <w:szCs w:val="22"/>
+        </w:rPr>
+        <w:t xml:space="preserve">. </w:t>
       </w:r>
     </w:p>
     <w:p>
@@ -790,15 +808,7 @@
           <w:sz w:val="22"/>
           <w:szCs w:val="22"/>
         </w:rPr>
-        <w:t xml:space="preserve"> include the fields </w:t>
-      </w:r>
-      <w:r>
-        <w:rPr>
-          <w:rFonts w:ascii="ArialMT" w:hAnsi="ArialMT"/>
-          <w:sz w:val="22"/>
-          <w:szCs w:val="22"/>
-        </w:rPr>
-        <w:t>'year', 'artist</w:t>
+        <w:t xml:space="preserve"> include the fields 'year', 'artist</w:t>
       </w:r>
       <w:r>
         <w:rPr>
@@ -858,15 +868,25 @@
           <w:sz w:val="22"/>
           <w:szCs w:val="22"/>
         </w:rPr>
-        <w:t>count'</w:t>
-      </w:r>
-      <w:r>
-        <w:rPr>
-          <w:rFonts w:ascii="ArialMT" w:hAnsi="ArialMT"/>
-          <w:sz w:val="22"/>
-          <w:szCs w:val="22"/>
-        </w:rPr>
-        <w:t xml:space="preserve">. These tags are applied by humans and there are fewer of them compared to the Echo Nest ones, but where they do exist they tend to be cleaner. </w:t>
+        <w:t xml:space="preserve">count'. These tags are applied by humans and there are fewer of them compared to the Echo Nest ones, but where they do </w:t>
+      </w:r>
+      <w:proofErr w:type="gramStart"/>
+      <w:r>
+        <w:rPr>
+          <w:rFonts w:ascii="ArialMT" w:hAnsi="ArialMT"/>
+          <w:sz w:val="22"/>
+          <w:szCs w:val="22"/>
+        </w:rPr>
+        <w:t>exist</w:t>
+      </w:r>
+      <w:proofErr w:type="gramEnd"/>
+      <w:r>
+        <w:rPr>
+          <w:rFonts w:ascii="ArialMT" w:hAnsi="ArialMT"/>
+          <w:sz w:val="22"/>
+          <w:szCs w:val="22"/>
+        </w:rPr>
+        <w:t xml:space="preserve"> they tend to be cleaner. </w:t>
       </w:r>
     </w:p>
     <w:p>
@@ -1221,7 +1241,16 @@
           <w:sz w:val="22"/>
           <w:szCs w:val="22"/>
         </w:rPr>
-        <w:t>Analysis sample rate:</w:t>
+        <w:t xml:space="preserve">Analysis sample </w:t>
+      </w:r>
+      <w:proofErr w:type="gramStart"/>
+      <w:r>
+        <w:rPr>
+          <w:rFonts w:ascii="ArialMT" w:hAnsi="ArialMT"/>
+          <w:sz w:val="22"/>
+          <w:szCs w:val="22"/>
+        </w:rPr>
+        <w:t>rate:</w:t>
       </w:r>
       <w:r>
         <w:rPr>
@@ -1231,6 +1260,7 @@
         </w:rPr>
         <w:t>`</w:t>
       </w:r>
+      <w:proofErr w:type="gramEnd"/>
       <w:r>
         <w:rPr>
           <w:rFonts w:ascii="ArialMT" w:hAnsi="ArialMT"/>
@@ -1761,6 +1791,7 @@
             <w:r>
               <w:rPr>
                 <w:rFonts w:ascii="ArialMT" w:hAnsi="ArialMT"/>
+                <w:noProof/>
                 <w:sz w:val="22"/>
                 <w:szCs w:val="22"/>
               </w:rPr>
@@ -1916,6 +1947,7 @@
       <w:r>
         <w:rPr>
           <w:rFonts w:ascii="ArialMT" w:hAnsi="ArialMT"/>
+          <w:noProof/>
           <w:sz w:val="22"/>
           <w:szCs w:val="22"/>
         </w:rPr>
@@ -1977,7 +2009,7 @@
       <w:tr>
         <w:tc>
           <w:tcPr>
-            <w:tcW w:w="4509" w:type="dxa"/>
+            <w:tcW w:w="4514" w:type="dxa"/>
           </w:tcPr>
           <w:p>
             <w:pPr>
@@ -1992,6 +2024,7 @@
             <w:r>
               <w:rPr>
                 <w:rFonts w:ascii="ArialMT" w:hAnsi="ArialMT"/>
+                <w:noProof/>
                 <w:sz w:val="22"/>
                 <w:szCs w:val="22"/>
               </w:rPr>
@@ -2036,7 +2069,7 @@
         </w:tc>
         <w:tc>
           <w:tcPr>
-            <w:tcW w:w="4510" w:type="dxa"/>
+            <w:tcW w:w="4515" w:type="dxa"/>
           </w:tcPr>
           <w:p>
             <w:pPr>
@@ -2051,6 +2084,7 @@
             <w:r>
               <w:rPr>
                 <w:rFonts w:ascii="ArialMT" w:hAnsi="ArialMT"/>
+                <w:noProof/>
                 <w:sz w:val="22"/>
                 <w:szCs w:val="22"/>
               </w:rPr>
@@ -2096,6 +2130,32 @@
     </w:tbl>
     <w:p>
       <w:pPr>
+        <w:pStyle w:val="Heading2"/>
+        <w:rPr>
+          <w:color w:val="4F81BD" w:themeColor="accent1"/>
+        </w:rPr>
+      </w:pPr>
+      <w:r>
+        <w:rPr>
+          <w:color w:val="4F81BD" w:themeColor="accent1"/>
+        </w:rPr>
+        <w:t xml:space="preserve">Genre </w:t>
+      </w:r>
+      <w:r>
+        <w:rPr>
+          <w:color w:val="4F81BD" w:themeColor="accent1"/>
+        </w:rPr>
+        <w:t xml:space="preserve">and style </w:t>
+      </w:r>
+      <w:r>
+        <w:rPr>
+          <w:color w:val="4F81BD" w:themeColor="accent1"/>
+        </w:rPr>
+        <w:t>information</w:t>
+      </w:r>
+    </w:p>
+    <w:p>
+      <w:pPr>
         <w:pStyle w:val="NormalWeb"/>
         <w:shd w:val="clear" w:color="auto" w:fill="FFFFFF"/>
         <w:rPr>
@@ -2110,7 +2170,107 @@
           <w:sz w:val="22"/>
           <w:szCs w:val="22"/>
         </w:rPr>
-        <w:t xml:space="preserve">The next steps are to better understand the other features in the dataset (arrays and descriptive variables), and to explore what other datasets can be linked to MSD in order to augment the features. </w:t>
+        <w:t>Finally, we started to explore whether the MSD can be augmented with information from other sources. We tried to merge the data with genre</w:t>
+      </w:r>
+      <w:r>
+        <w:rPr>
+          <w:rFonts w:ascii="ArialMT" w:hAnsi="ArialMT"/>
+          <w:sz w:val="22"/>
+          <w:szCs w:val="22"/>
+        </w:rPr>
+        <w:t xml:space="preserve"> and style</w:t>
+      </w:r>
+      <w:r>
+        <w:rPr>
+          <w:rFonts w:ascii="ArialMT" w:hAnsi="ArialMT"/>
+          <w:sz w:val="22"/>
+          <w:szCs w:val="22"/>
+        </w:rPr>
+        <w:t xml:space="preserve"> information for Vienna University</w:t>
+      </w:r>
+      <w:r>
+        <w:rPr>
+          <w:rStyle w:val="FootnoteReference"/>
+          <w:rFonts w:ascii="ArialMT" w:hAnsi="ArialMT"/>
+          <w:sz w:val="22"/>
+          <w:szCs w:val="22"/>
+        </w:rPr>
+        <w:footnoteReference w:id="5"/>
+      </w:r>
+      <w:r>
+        <w:rPr>
+          <w:rFonts w:ascii="ArialMT" w:hAnsi="ArialMT"/>
+          <w:sz w:val="22"/>
+          <w:szCs w:val="22"/>
+        </w:rPr>
+        <w:t xml:space="preserve"> by joining on the track IDs. Unfortunately, the results were incomplete, with more than half of records having no genre information</w:t>
+      </w:r>
+      <w:r>
+        <w:rPr>
+          <w:rFonts w:ascii="ArialMT" w:hAnsi="ArialMT"/>
+          <w:sz w:val="22"/>
+          <w:szCs w:val="22"/>
+        </w:rPr>
+        <w:t xml:space="preserve"> and around three-quarters having no style information</w:t>
+      </w:r>
+      <w:bookmarkStart w:id="1" w:name="_GoBack"/>
+      <w:bookmarkEnd w:id="1"/>
+      <w:r>
+        <w:rPr>
+          <w:rFonts w:ascii="ArialMT" w:hAnsi="ArialMT"/>
+          <w:sz w:val="22"/>
+          <w:szCs w:val="22"/>
+        </w:rPr>
+        <w:t xml:space="preserve">. </w:t>
+      </w:r>
+    </w:p>
+    <w:p>
+      <w:pPr>
+        <w:pStyle w:val="Heading2"/>
+        <w:rPr>
+          <w:color w:val="4F81BD" w:themeColor="accent1"/>
+        </w:rPr>
+      </w:pPr>
+      <w:r>
+        <w:rPr>
+          <w:color w:val="4F81BD" w:themeColor="accent1"/>
+        </w:rPr>
+        <w:t>Next steps</w:t>
+      </w:r>
+    </w:p>
+    <w:p>
+      <w:pPr>
+        <w:pStyle w:val="NormalWeb"/>
+        <w:shd w:val="clear" w:color="auto" w:fill="FFFFFF"/>
+        <w:rPr>
+          <w:rFonts w:ascii="ArialMT" w:hAnsi="ArialMT"/>
+          <w:sz w:val="22"/>
+          <w:szCs w:val="22"/>
+        </w:rPr>
+      </w:pPr>
+      <w:r>
+        <w:rPr>
+          <w:rFonts w:ascii="ArialMT" w:hAnsi="ArialMT"/>
+          <w:sz w:val="22"/>
+          <w:szCs w:val="22"/>
+        </w:rPr>
+        <w:t xml:space="preserve">The next steps are to better understand the other features in the dataset (arrays and descriptive variables), and to explore what other datasets </w:t>
+      </w:r>
+      <w:r>
+        <w:rPr>
+          <w:rFonts w:ascii="ArialMT" w:hAnsi="ArialMT"/>
+          <w:sz w:val="22"/>
+          <w:szCs w:val="22"/>
+        </w:rPr>
+        <w:t>could</w:t>
+      </w:r>
+      <w:r>
+        <w:rPr>
+          <w:rFonts w:ascii="ArialMT" w:hAnsi="ArialMT"/>
+          <w:sz w:val="22"/>
+          <w:szCs w:val="22"/>
+        </w:rPr>
+        <w:t xml:space="preserve"> be linked to MSD in order to augment the features. </w:t>
       </w:r>
     </w:p>
     <w:p/>
@@ -2361,6 +2521,39 @@
       <w:r>
         <w:t xml:space="preserve"> Now owned by Spotify</w:t>
       </w:r>
+    </w:p>
+  </w:footnote>
+  <w:footnote w:id="5">
+    <w:p>
+      <w:r>
+        <w:rPr>
+          <w:rStyle w:val="FootnoteReference"/>
+        </w:rPr>
+        <w:footnoteRef/>
+      </w:r>
+      <w:r>
+        <w:t xml:space="preserve"> </w:t>
+      </w:r>
+      <w:r>
+        <w:rPr>
+          <w:sz w:val="18"/>
+          <w:szCs w:val="18"/>
+        </w:rPr>
+        <w:t xml:space="preserve">Available at </w:t>
+      </w:r>
+      <w:hyperlink r:id="rId4" w:tgtFrame="_blank" w:history="1">
+        <w:r>
+          <w:rPr>
+            <w:rStyle w:val="Hyperlink"/>
+            <w:rFonts w:ascii="Helvetica Neue" w:hAnsi="Helvetica Neue"/>
+            <w:color w:val="337AB7"/>
+            <w:sz w:val="18"/>
+            <w:szCs w:val="18"/>
+            <w:shd w:val="clear" w:color="auto" w:fill="FFFFFF"/>
+          </w:rPr>
+          <w:t>http://www.ifs.tuwien.ac.at/mir/msd/download.html</w:t>
+        </w:r>
+      </w:hyperlink>
     </w:p>
   </w:footnote>
 </w:footnotes>
@@ -4231,7 +4424,7 @@
 </file>
 
 <file path=customXml/itemProps1.xml><?xml version="1.0" encoding="utf-8"?>
-<ds:datastoreItem xmlns:ds="http://schemas.openxmlformats.org/officeDocument/2006/customXml" ds:itemID="{5E2A9AE6-E547-8143-BBBD-366DF48CDF44}">
+<ds:datastoreItem xmlns:ds="http://schemas.openxmlformats.org/officeDocument/2006/customXml" ds:itemID="{F187D0E6-FD3B-D447-9599-C737B5F29587}">
   <ds:schemaRefs>
     <ds:schemaRef ds:uri="http://schemas.openxmlformats.org/officeDocument/2006/bibliography"/>
   </ds:schemaRefs>

</xml_diff>